<commit_message>
Done testing on the modules to make sure everything works. Updated the plan and doc accordingly
</commit_message>
<xml_diff>
--- a/src/nz/ac/wgtn/swen225/lc/app/Testing-Plan.docx
+++ b/src/nz/ac/wgtn/swen225/lc/app/Testing-Plan.docx
@@ -166,26 +166,18 @@
         </w:rPr>
         <w:t>Evidence:</w:t>
       </w:r>
-    </w:p>
-    <w:p>
-      <w:pPr>
-        <w:rPr>
-          <w:b/>
-          <w:bCs/>
-          <w:lang w:val="en-US"/>
-        </w:rPr>
-      </w:pPr>
-      <w:r>
-        <w:rPr>
-          <w:b/>
-          <w:bCs/>
+      <w:r>
+        <w:rPr>
+          <w:b/>
+          <w:bCs/>
+          <w:noProof/>
           <w:lang w:val="en-US"/>
         </w:rPr>
         <w:drawing>
-          <wp:inline distT="0" distB="0" distL="0" distR="0" wp14:anchorId="41A0A6B2" wp14:editId="09B8A946">
-            <wp:extent cx="4511615" cy="3001078"/>
-            <wp:effectExtent l="0" t="0" r="3810" b="8890"/>
-            <wp:docPr id="2029075231" name="Picture 1" descr="A screenshot of a video game&#10;&#10;Description automatically generated"/>
+          <wp:inline distT="0" distB="0" distL="0" distR="0" wp14:anchorId="041B45F7" wp14:editId="631EC772">
+            <wp:extent cx="5731510" cy="3825240"/>
+            <wp:effectExtent l="0" t="0" r="0" b="0"/>
+            <wp:docPr id="524826365" name="Picture 1"/>
             <wp:cNvGraphicFramePr>
               <a:graphicFrameLocks xmlns:a="http://schemas.openxmlformats.org/drawingml/2006/main" noChangeAspect="1"/>
             </wp:cNvGraphicFramePr>
@@ -193,918 +185,17 @@
               <a:graphicData uri="http://schemas.openxmlformats.org/drawingml/2006/picture">
                 <pic:pic xmlns:pic="http://schemas.openxmlformats.org/drawingml/2006/picture">
                   <pic:nvPicPr>
-                    <pic:cNvPr id="2029075231" name="Picture 1" descr="A screenshot of a video game&#10;&#10;Description automatically generated"/>
+                    <pic:cNvPr id="524826365" name="Picture 524826365"/>
                     <pic:cNvPicPr/>
                   </pic:nvPicPr>
                   <pic:blipFill>
-                    <a:blip r:embed="rId8"/>
-                    <a:stretch>
-                      <a:fillRect/>
-                    </a:stretch>
-                  </pic:blipFill>
-                  <pic:spPr>
-                    <a:xfrm>
-                      <a:off x="0" y="0"/>
-                      <a:ext cx="4537293" cy="3018159"/>
-                    </a:xfrm>
-                    <a:prstGeom prst="rect">
-                      <a:avLst/>
-                    </a:prstGeom>
-                  </pic:spPr>
-                </pic:pic>
-              </a:graphicData>
-            </a:graphic>
-          </wp:inline>
-        </w:drawing>
-      </w:r>
-    </w:p>
-    <w:p>
-      <w:pPr>
-        <w:pStyle w:val="Heading1"/>
-        <w:rPr>
-          <w:lang w:val="en-US"/>
-        </w:rPr>
-      </w:pPr>
-      <w:r>
-        <w:rPr>
-          <w:lang w:val="en-US"/>
-        </w:rPr>
-        <w:t xml:space="preserve">Scenario </w:t>
-      </w:r>
-      <w:r>
-        <w:rPr>
-          <w:lang w:val="en-US"/>
-        </w:rPr>
-        <w:t>2</w:t>
-      </w:r>
-      <w:r>
-        <w:rPr>
-          <w:lang w:val="en-US"/>
-        </w:rPr>
-        <w:t xml:space="preserve">: Game </w:t>
-      </w:r>
-      <w:r>
-        <w:rPr>
-          <w:lang w:val="en-US"/>
-        </w:rPr>
-        <w:t>Exit</w:t>
-      </w:r>
-    </w:p>
-    <w:p>
-      <w:pPr>
-        <w:rPr>
-          <w:b/>
-          <w:bCs/>
-          <w:lang w:val="en-US"/>
-        </w:rPr>
-      </w:pPr>
-      <w:r>
-        <w:rPr>
-          <w:b/>
-          <w:bCs/>
-          <w:lang w:val="en-US"/>
-        </w:rPr>
-        <w:t>Steps:</w:t>
-      </w:r>
-    </w:p>
-    <w:p>
-      <w:pPr>
-        <w:pStyle w:val="ListParagraph"/>
-        <w:numPr>
-          <w:ilvl w:val="0"/>
-          <w:numId w:val="4"/>
-        </w:numPr>
-        <w:rPr>
-          <w:lang w:val="en-US"/>
-        </w:rPr>
-      </w:pPr>
-      <w:r>
-        <w:rPr>
-          <w:lang w:val="en-US"/>
-        </w:rPr>
-        <w:t>Start the game.</w:t>
-      </w:r>
-    </w:p>
-    <w:p>
-      <w:pPr>
-        <w:pStyle w:val="ListParagraph"/>
-        <w:numPr>
-          <w:ilvl w:val="0"/>
-          <w:numId w:val="4"/>
-        </w:numPr>
-        <w:rPr>
-          <w:lang w:val="en-US"/>
-        </w:rPr>
-      </w:pPr>
-      <w:r>
-        <w:rPr>
-          <w:lang w:val="en-US"/>
-        </w:rPr>
-        <w:t>Move the character through the game and pick up an item.</w:t>
-      </w:r>
-    </w:p>
-    <w:p>
-      <w:pPr>
-        <w:pStyle w:val="ListParagraph"/>
-        <w:numPr>
-          <w:ilvl w:val="0"/>
-          <w:numId w:val="4"/>
-        </w:numPr>
-        <w:rPr>
-          <w:lang w:val="en-US"/>
-        </w:rPr>
-      </w:pPr>
-      <w:r>
-        <w:rPr>
-          <w:lang w:val="en-US"/>
-        </w:rPr>
-        <w:t>Press CTRL-</w:t>
-      </w:r>
-      <w:r>
-        <w:rPr>
-          <w:lang w:val="en-US"/>
-        </w:rPr>
-        <w:t>X</w:t>
-      </w:r>
-      <w:r>
-        <w:rPr>
-          <w:lang w:val="en-US"/>
-        </w:rPr>
-        <w:t xml:space="preserve"> and exit the game.</w:t>
-      </w:r>
-    </w:p>
-    <w:p>
-      <w:pPr>
-        <w:pStyle w:val="ListParagraph"/>
-        <w:numPr>
-          <w:ilvl w:val="0"/>
-          <w:numId w:val="4"/>
-        </w:numPr>
-        <w:rPr>
-          <w:lang w:val="en-US"/>
-        </w:rPr>
-      </w:pPr>
-      <w:r>
-        <w:rPr>
-          <w:lang w:val="en-US"/>
-        </w:rPr>
-        <w:t>Restart the game.</w:t>
-      </w:r>
-    </w:p>
-    <w:p>
-      <w:pPr>
-        <w:rPr>
-          <w:b/>
-          <w:bCs/>
-          <w:lang w:val="en-US"/>
-        </w:rPr>
-      </w:pPr>
-      <w:r>
-        <w:rPr>
-          <w:b/>
-          <w:bCs/>
-          <w:lang w:val="en-US"/>
-        </w:rPr>
-        <w:lastRenderedPageBreak/>
-        <w:t>Expected Results:</w:t>
-      </w:r>
-    </w:p>
-    <w:p>
-      <w:pPr>
-        <w:rPr>
-          <w:lang w:val="en-US"/>
-        </w:rPr>
-      </w:pPr>
-      <w:r>
-        <w:rPr>
-          <w:lang w:val="en-US"/>
-        </w:rPr>
-        <w:t>The game starts at level 0. No progress is saved.</w:t>
-      </w:r>
-    </w:p>
-    <w:p>
-      <w:pPr>
-        <w:rPr>
-          <w:b/>
-          <w:bCs/>
-          <w:lang w:val="en-US"/>
-        </w:rPr>
-      </w:pPr>
-      <w:r>
-        <w:rPr>
-          <w:b/>
-          <w:bCs/>
-          <w:lang w:val="en-US"/>
-        </w:rPr>
-        <w:t>Evidence:</w:t>
-      </w:r>
-    </w:p>
-    <w:p>
-      <w:pPr>
-        <w:rPr>
-          <w:b/>
-          <w:bCs/>
-          <w:lang w:val="en-US"/>
-        </w:rPr>
-      </w:pPr>
-      <w:r>
-        <w:rPr>
-          <w:b/>
-          <w:bCs/>
-          <w:lang w:val="en-US"/>
-        </w:rPr>
-        <w:drawing>
-          <wp:inline distT="0" distB="0" distL="0" distR="0" wp14:anchorId="13D720C4" wp14:editId="022610DE">
-            <wp:extent cx="5731510" cy="3838575"/>
-            <wp:effectExtent l="0" t="0" r="2540" b="9525"/>
-            <wp:docPr id="454585615" name="Picture 1" descr="A screenshot of a video game&#10;&#10;Description automatically generated"/>
-            <wp:cNvGraphicFramePr>
-              <a:graphicFrameLocks xmlns:a="http://schemas.openxmlformats.org/drawingml/2006/main" noChangeAspect="1"/>
-            </wp:cNvGraphicFramePr>
-            <a:graphic xmlns:a="http://schemas.openxmlformats.org/drawingml/2006/main">
-              <a:graphicData uri="http://schemas.openxmlformats.org/drawingml/2006/picture">
-                <pic:pic xmlns:pic="http://schemas.openxmlformats.org/drawingml/2006/picture">
-                  <pic:nvPicPr>
-                    <pic:cNvPr id="454585615" name="Picture 1" descr="A screenshot of a video game&#10;&#10;Description automatically generated"/>
-                    <pic:cNvPicPr/>
-                  </pic:nvPicPr>
-                  <pic:blipFill>
-                    <a:blip r:embed="rId9"/>
-                    <a:stretch>
-                      <a:fillRect/>
-                    </a:stretch>
-                  </pic:blipFill>
-                  <pic:spPr>
-                    <a:xfrm>
-                      <a:off x="0" y="0"/>
-                      <a:ext cx="5731510" cy="3838575"/>
-                    </a:xfrm>
-                    <a:prstGeom prst="rect">
-                      <a:avLst/>
-                    </a:prstGeom>
-                  </pic:spPr>
-                </pic:pic>
-              </a:graphicData>
-            </a:graphic>
-          </wp:inline>
-        </w:drawing>
-      </w:r>
-    </w:p>
-    <w:p>
-      <w:pPr>
-        <w:pStyle w:val="Heading1"/>
-        <w:rPr>
-          <w:lang w:val="en-US"/>
-        </w:rPr>
-      </w:pPr>
-      <w:r>
-        <w:rPr>
-          <w:lang w:val="en-US"/>
-        </w:rPr>
-        <w:t xml:space="preserve">Scenario </w:t>
-      </w:r>
-      <w:r>
-        <w:rPr>
-          <w:lang w:val="en-US"/>
-        </w:rPr>
-        <w:t>3</w:t>
-      </w:r>
-      <w:r>
-        <w:rPr>
-          <w:lang w:val="en-US"/>
-        </w:rPr>
-        <w:t>: Save Game</w:t>
-      </w:r>
-    </w:p>
-    <w:p>
-      <w:pPr>
-        <w:rPr>
-          <w:b/>
-          <w:bCs/>
-          <w:lang w:val="en-US"/>
-        </w:rPr>
-      </w:pPr>
-      <w:r>
-        <w:rPr>
-          <w:b/>
-          <w:bCs/>
-          <w:lang w:val="en-US"/>
-        </w:rPr>
-        <w:t>Steps:</w:t>
-      </w:r>
-    </w:p>
-    <w:p>
-      <w:pPr>
-        <w:pStyle w:val="ListParagraph"/>
-        <w:numPr>
-          <w:ilvl w:val="0"/>
-          <w:numId w:val="4"/>
-        </w:numPr>
-        <w:rPr>
-          <w:lang w:val="en-US"/>
-        </w:rPr>
-      </w:pPr>
-      <w:r>
-        <w:rPr>
-          <w:lang w:val="en-US"/>
-        </w:rPr>
-        <w:t>Start the game.</w:t>
-      </w:r>
-    </w:p>
-    <w:p>
-      <w:pPr>
-        <w:pStyle w:val="ListParagraph"/>
-        <w:numPr>
-          <w:ilvl w:val="0"/>
-          <w:numId w:val="4"/>
-        </w:numPr>
-        <w:rPr>
-          <w:lang w:val="en-US"/>
-        </w:rPr>
-      </w:pPr>
-      <w:r>
-        <w:rPr>
-          <w:lang w:val="en-US"/>
-        </w:rPr>
-        <w:t>Move the character through the game and pick up an item.</w:t>
-      </w:r>
-    </w:p>
-    <w:p>
-      <w:pPr>
-        <w:pStyle w:val="ListParagraph"/>
-        <w:numPr>
-          <w:ilvl w:val="0"/>
-          <w:numId w:val="4"/>
-        </w:numPr>
-        <w:rPr>
-          <w:lang w:val="en-US"/>
-        </w:rPr>
-      </w:pPr>
-      <w:r>
-        <w:rPr>
-          <w:lang w:val="en-US"/>
-        </w:rPr>
-        <w:t>Press CTRL-S to save and exit the game.</w:t>
-      </w:r>
-    </w:p>
-    <w:p>
-      <w:pPr>
-        <w:pStyle w:val="ListParagraph"/>
-        <w:numPr>
-          <w:ilvl w:val="0"/>
-          <w:numId w:val="4"/>
-        </w:numPr>
-        <w:rPr>
-          <w:lang w:val="en-US"/>
-        </w:rPr>
-      </w:pPr>
-      <w:r>
-        <w:rPr>
-          <w:lang w:val="en-US"/>
-        </w:rPr>
-        <w:t>Restart the game.</w:t>
-      </w:r>
-    </w:p>
-    <w:p>
-      <w:pPr>
-        <w:rPr>
-          <w:b/>
-          <w:bCs/>
-          <w:lang w:val="en-US"/>
-        </w:rPr>
-      </w:pPr>
-      <w:r>
-        <w:rPr>
-          <w:b/>
-          <w:bCs/>
-          <w:lang w:val="en-US"/>
-        </w:rPr>
-        <w:t>Expected Results:</w:t>
-      </w:r>
-    </w:p>
-    <w:p>
-      <w:pPr>
-        <w:rPr>
-          <w:lang w:val="en-US"/>
-        </w:rPr>
-      </w:pPr>
-      <w:r>
-        <w:rPr>
-          <w:lang w:val="en-US"/>
-        </w:rPr>
-        <w:t>The game state is saved, and upon restarting, the game resumes from where it was saved.</w:t>
-      </w:r>
-    </w:p>
-    <w:p>
-      <w:pPr>
-        <w:rPr>
-          <w:lang w:val="en-US"/>
-        </w:rPr>
-      </w:pPr>
-      <w:r>
-        <w:rPr>
-          <w:b/>
-          <w:bCs/>
-          <w:lang w:val="en-US"/>
-        </w:rPr>
-        <w:t>Evidence:</w:t>
-      </w:r>
-    </w:p>
-    <w:p>
-      <w:pPr>
-        <w:keepNext/>
-      </w:pPr>
-      <w:r>
-        <w:rPr>
-          <w:lang w:val="en-US"/>
-        </w:rPr>
-        <w:lastRenderedPageBreak/>
-        <w:drawing>
-          <wp:inline distT="0" distB="0" distL="0" distR="0" wp14:anchorId="6A649F25" wp14:editId="70E4913A">
-            <wp:extent cx="5731510" cy="3905885"/>
-            <wp:effectExtent l="0" t="0" r="2540" b="0"/>
-            <wp:docPr id="846099874" name="Picture 1"/>
-            <wp:cNvGraphicFramePr>
-              <a:graphicFrameLocks xmlns:a="http://schemas.openxmlformats.org/drawingml/2006/main" noChangeAspect="1"/>
-            </wp:cNvGraphicFramePr>
-            <a:graphic xmlns:a="http://schemas.openxmlformats.org/drawingml/2006/main">
-              <a:graphicData uri="http://schemas.openxmlformats.org/drawingml/2006/picture">
-                <pic:pic xmlns:pic="http://schemas.openxmlformats.org/drawingml/2006/picture">
-                  <pic:nvPicPr>
-                    <pic:cNvPr id="846099874" name=""/>
-                    <pic:cNvPicPr/>
-                  </pic:nvPicPr>
-                  <pic:blipFill>
-                    <a:blip r:embed="rId10"/>
-                    <a:stretch>
-                      <a:fillRect/>
-                    </a:stretch>
-                  </pic:blipFill>
-                  <pic:spPr>
-                    <a:xfrm>
-                      <a:off x="0" y="0"/>
-                      <a:ext cx="5731510" cy="3905885"/>
-                    </a:xfrm>
-                    <a:prstGeom prst="rect">
-                      <a:avLst/>
-                    </a:prstGeom>
-                  </pic:spPr>
-                </pic:pic>
-              </a:graphicData>
-            </a:graphic>
-          </wp:inline>
-        </w:drawing>
-      </w:r>
-    </w:p>
-    <w:p>
-      <w:pPr>
-        <w:pStyle w:val="Caption"/>
-      </w:pPr>
-      <w:r>
-        <w:t xml:space="preserve">Figure </w:t>
-      </w:r>
-      <w:fldSimple w:instr=" SEQ Figure \* ARABIC ">
-        <w:r>
-          <w:rPr>
-            <w:noProof/>
-          </w:rPr>
-          <w:t>1</w:t>
-        </w:r>
-      </w:fldSimple>
-      <w:r>
-        <w:t xml:space="preserve"> Before </w:t>
-      </w:r>
-      <w:r>
-        <w:t>save and exit</w:t>
-      </w:r>
-    </w:p>
-    <w:p>
-      <w:pPr>
-        <w:keepNext/>
-      </w:pPr>
-      <w:r>
-        <w:drawing>
-          <wp:inline distT="0" distB="0" distL="0" distR="0" wp14:anchorId="228EE31C" wp14:editId="31362B13">
-            <wp:extent cx="5731510" cy="3896995"/>
-            <wp:effectExtent l="0" t="0" r="2540" b="8255"/>
-            <wp:docPr id="544738861" name="Picture 1" descr="A screenshot of a video game&#10;&#10;Description automatically generated"/>
-            <wp:cNvGraphicFramePr>
-              <a:graphicFrameLocks xmlns:a="http://schemas.openxmlformats.org/drawingml/2006/main" noChangeAspect="1"/>
-            </wp:cNvGraphicFramePr>
-            <a:graphic xmlns:a="http://schemas.openxmlformats.org/drawingml/2006/main">
-              <a:graphicData uri="http://schemas.openxmlformats.org/drawingml/2006/picture">
-                <pic:pic xmlns:pic="http://schemas.openxmlformats.org/drawingml/2006/picture">
-                  <pic:nvPicPr>
-                    <pic:cNvPr id="544738861" name="Picture 1" descr="A screenshot of a video game&#10;&#10;Description automatically generated"/>
-                    <pic:cNvPicPr/>
-                  </pic:nvPicPr>
-                  <pic:blipFill>
-                    <a:blip r:embed="rId11"/>
-                    <a:stretch>
-                      <a:fillRect/>
-                    </a:stretch>
-                  </pic:blipFill>
-                  <pic:spPr>
-                    <a:xfrm>
-                      <a:off x="0" y="0"/>
-                      <a:ext cx="5731510" cy="3896995"/>
-                    </a:xfrm>
-                    <a:prstGeom prst="rect">
-                      <a:avLst/>
-                    </a:prstGeom>
-                  </pic:spPr>
-                </pic:pic>
-              </a:graphicData>
-            </a:graphic>
-          </wp:inline>
-        </w:drawing>
-      </w:r>
-    </w:p>
-    <w:p>
-      <w:pPr>
-        <w:pStyle w:val="Caption"/>
-      </w:pPr>
-      <w:r>
-        <w:t xml:space="preserve">Figure </w:t>
-      </w:r>
-      <w:fldSimple w:instr=" SEQ Figure \* ARABIC ">
-        <w:r>
-          <w:rPr>
-            <w:noProof/>
-          </w:rPr>
-          <w:t>2</w:t>
-        </w:r>
-      </w:fldSimple>
-      <w:r>
-        <w:t xml:space="preserve"> After save and exit</w:t>
-      </w:r>
-    </w:p>
-    <w:p>
-      <w:pPr>
-        <w:rPr>
-          <w:color w:val="FF0000"/>
-          <w:lang w:val="en-US"/>
-        </w:rPr>
-      </w:pPr>
-      <w:r>
-        <w:rPr>
-          <w:color w:val="FF0000"/>
-          <w:lang w:val="en-US"/>
-        </w:rPr>
-        <w:t>FAIL: Time left doesn’t reset on save.</w:t>
-      </w:r>
-    </w:p>
-    <w:p>
-      <w:pPr>
-        <w:pStyle w:val="Heading1"/>
-        <w:rPr>
-          <w:lang w:val="en-US"/>
-        </w:rPr>
-      </w:pPr>
-      <w:r>
-        <w:rPr>
-          <w:lang w:val="en-US"/>
-        </w:rPr>
-        <w:lastRenderedPageBreak/>
-        <w:t xml:space="preserve">Scenario </w:t>
-      </w:r>
-      <w:r>
-        <w:rPr>
-          <w:lang w:val="en-US"/>
-        </w:rPr>
-        <w:t>4</w:t>
-      </w:r>
-      <w:r>
-        <w:rPr>
-          <w:lang w:val="en-US"/>
-        </w:rPr>
-        <w:t xml:space="preserve">: </w:t>
-      </w:r>
-      <w:r>
-        <w:rPr>
-          <w:lang w:val="en-US"/>
-        </w:rPr>
-        <w:t>Restart Game</w:t>
-      </w:r>
-    </w:p>
-    <w:p>
-      <w:pPr>
-        <w:rPr>
-          <w:b/>
-          <w:bCs/>
-          <w:lang w:val="en-US"/>
-        </w:rPr>
-      </w:pPr>
-      <w:r>
-        <w:rPr>
-          <w:b/>
-          <w:bCs/>
-          <w:lang w:val="en-US"/>
-        </w:rPr>
-        <w:t>Steps:</w:t>
-      </w:r>
-    </w:p>
-    <w:p>
-      <w:pPr>
-        <w:pStyle w:val="ListParagraph"/>
-        <w:numPr>
-          <w:ilvl w:val="0"/>
-          <w:numId w:val="5"/>
-        </w:numPr>
-        <w:rPr>
-          <w:lang w:val="en-US"/>
-        </w:rPr>
-      </w:pPr>
-      <w:r>
-        <w:rPr>
-          <w:lang w:val="en-US"/>
-        </w:rPr>
-        <w:t>Start the game.</w:t>
-      </w:r>
-    </w:p>
-    <w:p>
-      <w:pPr>
-        <w:pStyle w:val="ListParagraph"/>
-        <w:numPr>
-          <w:ilvl w:val="0"/>
-          <w:numId w:val="5"/>
-        </w:numPr>
-        <w:rPr>
-          <w:lang w:val="en-US"/>
-        </w:rPr>
-      </w:pPr>
-      <w:r>
-        <w:rPr>
-          <w:lang w:val="en-US"/>
-        </w:rPr>
-        <w:t>Press CTRL-</w:t>
-      </w:r>
-      <w:r>
-        <w:rPr>
-          <w:lang w:val="en-US"/>
-        </w:rPr>
-        <w:t xml:space="preserve">R </w:t>
-      </w:r>
-      <w:r>
-        <w:rPr>
-          <w:lang w:val="en-US"/>
-        </w:rPr>
-        <w:t>and select a saved game.</w:t>
-      </w:r>
-    </w:p>
-    <w:p>
-      <w:pPr>
-        <w:rPr>
-          <w:b/>
-          <w:bCs/>
-          <w:lang w:val="en-US"/>
-        </w:rPr>
-      </w:pPr>
-      <w:r>
-        <w:rPr>
-          <w:b/>
-          <w:bCs/>
-          <w:lang w:val="en-US"/>
-        </w:rPr>
-        <w:t>Expected Results:</w:t>
-      </w:r>
-    </w:p>
-    <w:p>
-      <w:pPr>
-        <w:rPr>
-          <w:lang w:val="en-US"/>
-        </w:rPr>
-      </w:pPr>
-      <w:r>
-        <w:rPr>
-          <w:lang w:val="en-US"/>
-        </w:rPr>
-        <w:t>The saved game loads and resumes correctly.</w:t>
-      </w:r>
-    </w:p>
-    <w:p>
-      <w:pPr>
-        <w:rPr>
-          <w:b/>
-          <w:bCs/>
-          <w:lang w:val="en-US"/>
-        </w:rPr>
-      </w:pPr>
-      <w:r>
-        <w:rPr>
-          <w:b/>
-          <w:bCs/>
-          <w:lang w:val="en-US"/>
-        </w:rPr>
-        <w:t>Evidence:</w:t>
-      </w:r>
-    </w:p>
-    <w:p>
-      <w:pPr>
-        <w:keepNext/>
-      </w:pPr>
-      <w:r>
-        <w:rPr>
-          <w:b/>
-          <w:bCs/>
-          <w:lang w:val="en-US"/>
-        </w:rPr>
-        <w:drawing>
-          <wp:inline distT="0" distB="0" distL="0" distR="0" wp14:anchorId="7B264B9A" wp14:editId="77313FD7">
-            <wp:extent cx="5731510" cy="3823335"/>
-            <wp:effectExtent l="0" t="0" r="2540" b="5715"/>
-            <wp:docPr id="2116024756" name="Picture 1"/>
-            <wp:cNvGraphicFramePr>
-              <a:graphicFrameLocks xmlns:a="http://schemas.openxmlformats.org/drawingml/2006/main" noChangeAspect="1"/>
-            </wp:cNvGraphicFramePr>
-            <a:graphic xmlns:a="http://schemas.openxmlformats.org/drawingml/2006/main">
-              <a:graphicData uri="http://schemas.openxmlformats.org/drawingml/2006/picture">
-                <pic:pic xmlns:pic="http://schemas.openxmlformats.org/drawingml/2006/picture">
-                  <pic:nvPicPr>
-                    <pic:cNvPr id="2116024756" name=""/>
-                    <pic:cNvPicPr/>
-                  </pic:nvPicPr>
-                  <pic:blipFill>
-                    <a:blip r:embed="rId12"/>
-                    <a:stretch>
-                      <a:fillRect/>
-                    </a:stretch>
-                  </pic:blipFill>
-                  <pic:spPr>
-                    <a:xfrm>
-                      <a:off x="0" y="0"/>
-                      <a:ext cx="5731510" cy="3823335"/>
-                    </a:xfrm>
-                    <a:prstGeom prst="rect">
-                      <a:avLst/>
-                    </a:prstGeom>
-                  </pic:spPr>
-                </pic:pic>
-              </a:graphicData>
-            </a:graphic>
-          </wp:inline>
-        </w:drawing>
-      </w:r>
-    </w:p>
-    <w:p>
-      <w:pPr>
-        <w:pStyle w:val="Caption"/>
-        <w:spacing w:line="480" w:lineRule="auto"/>
-        <w:rPr>
-          <w:b/>
-          <w:bCs/>
-          <w:lang w:val="en-US"/>
-        </w:rPr>
-      </w:pPr>
-      <w:r>
-        <w:t xml:space="preserve">Figure </w:t>
-      </w:r>
-      <w:fldSimple w:instr=" SEQ Figure \* ARABIC ">
-        <w:r>
-          <w:rPr>
-            <w:noProof/>
-          </w:rPr>
-          <w:t>3</w:t>
-        </w:r>
-      </w:fldSimple>
-      <w:r>
-        <w:t xml:space="preserve"> Restarted and then loaded this save</w:t>
-      </w:r>
-    </w:p>
-    <w:p>
-      <w:pPr>
-        <w:pStyle w:val="Heading1"/>
-        <w:rPr>
-          <w:lang w:val="en-US"/>
-        </w:rPr>
-      </w:pPr>
-      <w:r>
-        <w:rPr>
-          <w:lang w:val="en-US"/>
-        </w:rPr>
-        <w:t xml:space="preserve">Scenario </w:t>
-      </w:r>
-      <w:r>
-        <w:rPr>
-          <w:lang w:val="en-US"/>
-        </w:rPr>
-        <w:t>5: Start a new game at level 0</w:t>
-      </w:r>
-    </w:p>
-    <w:p>
-      <w:pPr>
-        <w:rPr>
-          <w:b/>
-          <w:bCs/>
-          <w:lang w:val="en-US"/>
-        </w:rPr>
-      </w:pPr>
-      <w:r>
-        <w:rPr>
-          <w:b/>
-          <w:bCs/>
-          <w:lang w:val="en-US"/>
-        </w:rPr>
-        <w:t>Steps:</w:t>
-      </w:r>
-    </w:p>
-    <w:p>
-      <w:pPr>
-        <w:pStyle w:val="ListParagraph"/>
-        <w:numPr>
-          <w:ilvl w:val="0"/>
-          <w:numId w:val="7"/>
-        </w:numPr>
-        <w:rPr>
-          <w:lang w:val="en-US"/>
-        </w:rPr>
-      </w:pPr>
-      <w:r>
-        <w:rPr>
-          <w:lang w:val="en-US"/>
-        </w:rPr>
-        <w:t>While in-game press CTRL-0.</w:t>
-      </w:r>
-    </w:p>
-    <w:p>
-      <w:pPr>
-        <w:rPr>
-          <w:b/>
-          <w:bCs/>
-          <w:lang w:val="en-US"/>
-        </w:rPr>
-      </w:pPr>
-      <w:r>
-        <w:rPr>
-          <w:b/>
-          <w:bCs/>
-          <w:lang w:val="en-US"/>
-        </w:rPr>
-        <w:t>Expected Results:</w:t>
-      </w:r>
-    </w:p>
-    <w:p>
-      <w:pPr>
-        <w:rPr>
-          <w:lang w:val="en-US"/>
-        </w:rPr>
-      </w:pPr>
-      <w:r>
-        <w:rPr>
-          <w:lang w:val="en-US"/>
-        </w:rPr>
-        <w:t>The game restarts at level 0, resetting all collected items, time and game state.</w:t>
-      </w:r>
-    </w:p>
-    <w:p>
-      <w:pPr>
-        <w:rPr>
-          <w:b/>
-          <w:bCs/>
-          <w:lang w:val="en-US"/>
-        </w:rPr>
-      </w:pPr>
-      <w:r>
-        <w:rPr>
-          <w:b/>
-          <w:bCs/>
-          <w:lang w:val="en-US"/>
-        </w:rPr>
-        <w:t>Evidence:</w:t>
-      </w:r>
-    </w:p>
-    <w:p>
-      <w:pPr>
-        <w:rPr>
-          <w:b/>
-          <w:bCs/>
-          <w:lang w:val="en-US"/>
-        </w:rPr>
-      </w:pPr>
-      <w:r>
-        <w:rPr>
-          <w:b/>
-          <w:bCs/>
-          <w:lang w:val="en-US"/>
-        </w:rPr>
-        <w:lastRenderedPageBreak/>
-        <w:drawing>
-          <wp:inline distT="0" distB="0" distL="0" distR="0" wp14:anchorId="1CA0B009" wp14:editId="5C6D70C0">
-            <wp:extent cx="5731510" cy="3825240"/>
-            <wp:effectExtent l="0" t="0" r="2540" b="3810"/>
-            <wp:docPr id="1990039419" name="Picture 1" descr="A screenshot of a video game&#10;&#10;Description automatically generated"/>
-            <wp:cNvGraphicFramePr>
-              <a:graphicFrameLocks xmlns:a="http://schemas.openxmlformats.org/drawingml/2006/main" noChangeAspect="1"/>
-            </wp:cNvGraphicFramePr>
-            <a:graphic xmlns:a="http://schemas.openxmlformats.org/drawingml/2006/main">
-              <a:graphicData uri="http://schemas.openxmlformats.org/drawingml/2006/picture">
-                <pic:pic xmlns:pic="http://schemas.openxmlformats.org/drawingml/2006/picture">
-                  <pic:nvPicPr>
-                    <pic:cNvPr id="1990039419" name="Picture 1" descr="A screenshot of a video game&#10;&#10;Description automatically generated"/>
-                    <pic:cNvPicPr/>
-                  </pic:nvPicPr>
-                  <pic:blipFill>
-                    <a:blip r:embed="rId13"/>
+                    <a:blip r:embed="rId8" cstate="print">
+                      <a:extLst>
+                        <a:ext uri="{28A0092B-C50C-407E-A947-70E740481C1C}">
+                          <a14:useLocalDpi xmlns:a14="http://schemas.microsoft.com/office/drawing/2010/main" val="0"/>
+                        </a:ext>
+                      </a:extLst>
+                    </a:blip>
                     <a:stretch>
                       <a:fillRect/>
                     </a:stretch>
@@ -1127,6 +218,15 @@
     </w:p>
     <w:p>
       <w:pPr>
+        <w:rPr>
+          <w:b/>
+          <w:bCs/>
+          <w:lang w:val="en-US"/>
+        </w:rPr>
+      </w:pPr>
+    </w:p>
+    <w:p>
+      <w:pPr>
         <w:pStyle w:val="Heading1"/>
         <w:rPr>
           <w:lang w:val="en-US"/>
@@ -1136,31 +236,8 @@
         <w:rPr>
           <w:lang w:val="en-US"/>
         </w:rPr>
-        <w:t xml:space="preserve">Scenario </w:t>
-      </w:r>
-      <w:r>
-        <w:rPr>
-          <w:lang w:val="en-US"/>
-        </w:rPr>
-        <w:t>6</w:t>
-      </w:r>
-      <w:r>
-        <w:rPr>
-          <w:lang w:val="en-US"/>
-        </w:rPr>
-        <w:t>: Start a new game at level</w:t>
-      </w:r>
-      <w:r>
-        <w:rPr>
-          <w:lang w:val="en-US"/>
-        </w:rPr>
-        <w:t xml:space="preserve"> </w:t>
-      </w:r>
-      <w:r>
-        <w:rPr>
-          <w:lang w:val="en-US"/>
-        </w:rPr>
-        <w:t>1</w:t>
+        <w:lastRenderedPageBreak/>
+        <w:t>Scenario 2: Game Exit</w:t>
       </w:r>
     </w:p>
     <w:p>
@@ -1185,7 +262,7 @@
         <w:pStyle w:val="ListParagraph"/>
         <w:numPr>
           <w:ilvl w:val="0"/>
-          <w:numId w:val="8"/>
+          <w:numId w:val="4"/>
         </w:numPr>
         <w:rPr>
           <w:lang w:val="en-US"/>
@@ -1195,7 +272,61 @@
         <w:rPr>
           <w:lang w:val="en-US"/>
         </w:rPr>
-        <w:t>While in-game press CTRL-1.</w:t>
+        <w:t>Start the game.</w:t>
+      </w:r>
+    </w:p>
+    <w:p>
+      <w:pPr>
+        <w:pStyle w:val="ListParagraph"/>
+        <w:numPr>
+          <w:ilvl w:val="0"/>
+          <w:numId w:val="4"/>
+        </w:numPr>
+        <w:rPr>
+          <w:lang w:val="en-US"/>
+        </w:rPr>
+      </w:pPr>
+      <w:r>
+        <w:rPr>
+          <w:lang w:val="en-US"/>
+        </w:rPr>
+        <w:t>Move the character through the game and pick up an item.</w:t>
+      </w:r>
+    </w:p>
+    <w:p>
+      <w:pPr>
+        <w:pStyle w:val="ListParagraph"/>
+        <w:numPr>
+          <w:ilvl w:val="0"/>
+          <w:numId w:val="4"/>
+        </w:numPr>
+        <w:rPr>
+          <w:lang w:val="en-US"/>
+        </w:rPr>
+      </w:pPr>
+      <w:r>
+        <w:rPr>
+          <w:lang w:val="en-US"/>
+        </w:rPr>
+        <w:t>Press CTRL-X and exit the game.</w:t>
+      </w:r>
+    </w:p>
+    <w:p>
+      <w:pPr>
+        <w:pStyle w:val="ListParagraph"/>
+        <w:numPr>
+          <w:ilvl w:val="0"/>
+          <w:numId w:val="4"/>
+        </w:numPr>
+        <w:rPr>
+          <w:lang w:val="en-US"/>
+        </w:rPr>
+      </w:pPr>
+      <w:r>
+        <w:rPr>
+          <w:lang w:val="en-US"/>
+        </w:rPr>
+        <w:t>Restart the game.</w:t>
       </w:r>
     </w:p>
     <w:p>
@@ -1225,7 +356,7 @@
         <w:rPr>
           <w:lang w:val="en-US"/>
         </w:rPr>
-        <w:t>The game restarts at level 1, resetting all collected items, time and game state.</w:t>
+        <w:t>The game starts at level 0. No progress is saved.</w:t>
       </w:r>
     </w:p>
     <w:p>
@@ -1257,14 +388,14 @@
         <w:rPr>
           <w:b/>
           <w:bCs/>
-          <w:lang w:val="en-US"/>
-        </w:rPr>
-        <w:lastRenderedPageBreak/>
+          <w:noProof/>
+          <w:lang w:val="en-US"/>
+        </w:rPr>
         <w:drawing>
-          <wp:inline distT="0" distB="0" distL="0" distR="0" wp14:anchorId="2045037F" wp14:editId="38295C26">
-            <wp:extent cx="5731510" cy="3855720"/>
-            <wp:effectExtent l="0" t="0" r="2540" b="0"/>
-            <wp:docPr id="1308792760" name="Picture 1" descr="A screenshot of a video game&#10;&#10;Description automatically generated"/>
+          <wp:inline distT="0" distB="0" distL="0" distR="0" wp14:anchorId="78CAEF1F" wp14:editId="07B26D7B">
+            <wp:extent cx="5731510" cy="3799840"/>
+            <wp:effectExtent l="0" t="0" r="0" b="0"/>
+            <wp:docPr id="2063533567" name="Picture 2"/>
             <wp:cNvGraphicFramePr>
               <a:graphicFrameLocks xmlns:a="http://schemas.openxmlformats.org/drawingml/2006/main" noChangeAspect="1"/>
             </wp:cNvGraphicFramePr>
@@ -1272,11 +403,17 @@
               <a:graphicData uri="http://schemas.openxmlformats.org/drawingml/2006/picture">
                 <pic:pic xmlns:pic="http://schemas.openxmlformats.org/drawingml/2006/picture">
                   <pic:nvPicPr>
-                    <pic:cNvPr id="1308792760" name="Picture 1" descr="A screenshot of a video game&#10;&#10;Description automatically generated"/>
+                    <pic:cNvPr id="2063533567" name="Picture 2063533567"/>
                     <pic:cNvPicPr/>
                   </pic:nvPicPr>
                   <pic:blipFill>
-                    <a:blip r:embed="rId14"/>
+                    <a:blip r:embed="rId9" cstate="print">
+                      <a:extLst>
+                        <a:ext uri="{28A0092B-C50C-407E-A947-70E740481C1C}">
+                          <a14:useLocalDpi xmlns:a14="http://schemas.microsoft.com/office/drawing/2010/main" val="0"/>
+                        </a:ext>
+                      </a:extLst>
+                    </a:blip>
                     <a:stretch>
                       <a:fillRect/>
                     </a:stretch>
@@ -1284,7 +421,7 @@
                   <pic:spPr>
                     <a:xfrm>
                       <a:off x="0" y="0"/>
-                      <a:ext cx="5731510" cy="3855720"/>
+                      <a:ext cx="5731510" cy="3799840"/>
                     </a:xfrm>
                     <a:prstGeom prst="rect">
                       <a:avLst/>
@@ -1314,19 +451,13 @@
         <w:rPr>
           <w:lang w:val="en-US"/>
         </w:rPr>
-        <w:t>7</w:t>
-      </w:r>
-      <w:r>
-        <w:rPr>
-          <w:lang w:val="en-US"/>
-        </w:rPr>
-        <w:t xml:space="preserve">: Start a new game at level </w:t>
-      </w:r>
-      <w:r>
-        <w:rPr>
-          <w:lang w:val="en-US"/>
-        </w:rPr>
-        <w:t>2</w:t>
+        <w:t>3</w:t>
+      </w:r>
+      <w:r>
+        <w:rPr>
+          <w:lang w:val="en-US"/>
+        </w:rPr>
+        <w:t>: Save Game</w:t>
       </w:r>
     </w:p>
     <w:p>
@@ -1351,7 +482,7 @@
         <w:pStyle w:val="ListParagraph"/>
         <w:numPr>
           <w:ilvl w:val="0"/>
-          <w:numId w:val="9"/>
+          <w:numId w:val="4"/>
         </w:numPr>
         <w:rPr>
           <w:lang w:val="en-US"/>
@@ -1361,19 +492,61 @@
         <w:rPr>
           <w:lang w:val="en-US"/>
         </w:rPr>
-        <w:t>While in-game press CTRL-</w:t>
-      </w:r>
-      <w:r>
-        <w:rPr>
-          <w:lang w:val="en-US"/>
-        </w:rPr>
-        <w:t>2</w:t>
-      </w:r>
-      <w:r>
-        <w:rPr>
-          <w:lang w:val="en-US"/>
-        </w:rPr>
-        <w:t>.</w:t>
+        <w:t>Start the game.</w:t>
+      </w:r>
+    </w:p>
+    <w:p>
+      <w:pPr>
+        <w:pStyle w:val="ListParagraph"/>
+        <w:numPr>
+          <w:ilvl w:val="0"/>
+          <w:numId w:val="4"/>
+        </w:numPr>
+        <w:rPr>
+          <w:lang w:val="en-US"/>
+        </w:rPr>
+      </w:pPr>
+      <w:r>
+        <w:rPr>
+          <w:lang w:val="en-US"/>
+        </w:rPr>
+        <w:t>Move the character through the game and pick up an item.</w:t>
+      </w:r>
+    </w:p>
+    <w:p>
+      <w:pPr>
+        <w:pStyle w:val="ListParagraph"/>
+        <w:numPr>
+          <w:ilvl w:val="0"/>
+          <w:numId w:val="4"/>
+        </w:numPr>
+        <w:rPr>
+          <w:lang w:val="en-US"/>
+        </w:rPr>
+      </w:pPr>
+      <w:r>
+        <w:rPr>
+          <w:lang w:val="en-US"/>
+        </w:rPr>
+        <w:t>Press CTRL-S to save and exit the game.</w:t>
+      </w:r>
+    </w:p>
+    <w:p>
+      <w:pPr>
+        <w:pStyle w:val="ListParagraph"/>
+        <w:numPr>
+          <w:ilvl w:val="0"/>
+          <w:numId w:val="4"/>
+        </w:numPr>
+        <w:rPr>
+          <w:lang w:val="en-US"/>
+        </w:rPr>
+      </w:pPr>
+      <w:r>
+        <w:rPr>
+          <w:lang w:val="en-US"/>
+        </w:rPr>
+        <w:t>Restart the game.</w:t>
       </w:r>
     </w:p>
     <w:p>
@@ -1403,26 +576,13 @@
         <w:rPr>
           <w:lang w:val="en-US"/>
         </w:rPr>
-        <w:t xml:space="preserve">The game restarts at level </w:t>
-      </w:r>
-      <w:r>
-        <w:rPr>
-          <w:lang w:val="en-US"/>
-        </w:rPr>
-        <w:t>2</w:t>
-      </w:r>
-      <w:r>
-        <w:rPr>
-          <w:lang w:val="en-US"/>
-        </w:rPr>
-        <w:t>, resetting all collected items, time and game state.</w:t>
-      </w:r>
-    </w:p>
-    <w:p>
-      <w:pPr>
-        <w:rPr>
-          <w:b/>
-          <w:bCs/>
+        <w:lastRenderedPageBreak/>
+        <w:t>The game state is saved, and upon restarting, the game resumes from where it was saved.</w:t>
+      </w:r>
+    </w:p>
+    <w:p>
+      <w:pPr>
+        <w:rPr>
           <w:lang w:val="en-US"/>
         </w:rPr>
       </w:pPr>
@@ -1437,24 +597,17 @@
     </w:p>
     <w:p>
       <w:pPr>
-        <w:rPr>
-          <w:b/>
-          <w:bCs/>
-          <w:lang w:val="en-US"/>
-        </w:rPr>
-      </w:pPr>
-      <w:r>
-        <w:rPr>
-          <w:b/>
-          <w:bCs/>
-          <w:lang w:val="en-US"/>
-        </w:rPr>
-        <w:lastRenderedPageBreak/>
+        <w:keepNext/>
+      </w:pPr>
+      <w:r>
+        <w:rPr>
+          <w:noProof/>
+        </w:rPr>
         <w:drawing>
-          <wp:inline distT="0" distB="0" distL="0" distR="0" wp14:anchorId="6BF5C3EB" wp14:editId="59E06D6F">
-            <wp:extent cx="5731510" cy="3843020"/>
-            <wp:effectExtent l="0" t="0" r="2540" b="5080"/>
-            <wp:docPr id="2043128158" name="Picture 1" descr="A screenshot of a video game&#10;&#10;Description automatically generated"/>
+          <wp:inline distT="0" distB="0" distL="0" distR="0" wp14:anchorId="785C198A" wp14:editId="05E6F0D9">
+            <wp:extent cx="5731510" cy="3801745"/>
+            <wp:effectExtent l="0" t="0" r="0" b="0"/>
+            <wp:docPr id="599808723" name="Picture 4"/>
             <wp:cNvGraphicFramePr>
               <a:graphicFrameLocks xmlns:a="http://schemas.openxmlformats.org/drawingml/2006/main" noChangeAspect="1"/>
             </wp:cNvGraphicFramePr>
@@ -1462,11 +615,17 @@
               <a:graphicData uri="http://schemas.openxmlformats.org/drawingml/2006/picture">
                 <pic:pic xmlns:pic="http://schemas.openxmlformats.org/drawingml/2006/picture">
                   <pic:nvPicPr>
-                    <pic:cNvPr id="2043128158" name="Picture 1" descr="A screenshot of a video game&#10;&#10;Description automatically generated"/>
+                    <pic:cNvPr id="599808723" name="Picture 599808723"/>
                     <pic:cNvPicPr/>
                   </pic:nvPicPr>
                   <pic:blipFill>
-                    <a:blip r:embed="rId15"/>
+                    <a:blip r:embed="rId10" cstate="print">
+                      <a:extLst>
+                        <a:ext uri="{28A0092B-C50C-407E-A947-70E740481C1C}">
+                          <a14:useLocalDpi xmlns:a14="http://schemas.microsoft.com/office/drawing/2010/main" val="0"/>
+                        </a:ext>
+                      </a:extLst>
+                    </a:blip>
                     <a:stretch>
                       <a:fillRect/>
                     </a:stretch>
@@ -1474,7 +633,7 @@
                   <pic:spPr>
                     <a:xfrm>
                       <a:off x="0" y="0"/>
-                      <a:ext cx="5731510" cy="3843020"/>
+                      <a:ext cx="5731510" cy="3801745"/>
                     </a:xfrm>
                     <a:prstGeom prst="rect">
                       <a:avLst/>
@@ -1489,138 +648,40 @@
     </w:p>
     <w:p>
       <w:pPr>
-        <w:pStyle w:val="Heading1"/>
-        <w:rPr>
-          <w:lang w:val="en-US"/>
-        </w:rPr>
-      </w:pPr>
-      <w:r>
-        <w:rPr>
-          <w:lang w:val="en-US"/>
-        </w:rPr>
-        <w:t xml:space="preserve">Scenario </w:t>
-      </w:r>
-      <w:r>
-        <w:rPr>
-          <w:lang w:val="en-US"/>
-        </w:rPr>
-        <w:t>8: Pause game</w:t>
-      </w:r>
-    </w:p>
-    <w:p>
-      <w:pPr>
-        <w:rPr>
-          <w:b/>
-          <w:bCs/>
-          <w:lang w:val="en-US"/>
-        </w:rPr>
-      </w:pPr>
-      <w:r>
-        <w:rPr>
-          <w:b/>
-          <w:bCs/>
-          <w:lang w:val="en-US"/>
-        </w:rPr>
-        <w:t>Steps:</w:t>
-      </w:r>
-    </w:p>
-    <w:p>
-      <w:pPr>
-        <w:pStyle w:val="ListParagraph"/>
-        <w:numPr>
-          <w:ilvl w:val="0"/>
-          <w:numId w:val="10"/>
-        </w:numPr>
-        <w:rPr>
-          <w:lang w:val="en-US"/>
-        </w:rPr>
-      </w:pPr>
-      <w:r>
-        <w:rPr>
-          <w:lang w:val="en-US"/>
-        </w:rPr>
-        <w:t xml:space="preserve">While in-game press </w:t>
-      </w:r>
-      <w:r>
-        <w:rPr>
-          <w:lang w:val="en-US"/>
-        </w:rPr>
-        <w:t>SPACE</w:t>
-      </w:r>
-    </w:p>
-    <w:p>
-      <w:pPr>
-        <w:rPr>
-          <w:b/>
-          <w:bCs/>
-          <w:lang w:val="en-US"/>
-        </w:rPr>
-      </w:pPr>
-      <w:r>
-        <w:rPr>
-          <w:b/>
-          <w:bCs/>
-          <w:lang w:val="en-US"/>
-        </w:rPr>
-        <w:t>Expected Results:</w:t>
-      </w:r>
-    </w:p>
-    <w:p>
-      <w:pPr>
-        <w:rPr>
-          <w:lang w:val="en-US"/>
-        </w:rPr>
-      </w:pPr>
-      <w:r>
-        <w:rPr>
-          <w:lang w:val="en-US"/>
-        </w:rPr>
-        <w:t xml:space="preserve">The game </w:t>
-      </w:r>
-      <w:r>
-        <w:rPr>
-          <w:lang w:val="en-US"/>
-        </w:rPr>
-        <w:t>pauses, and a dialog box appears saying, “Game is paused.”</w:t>
-      </w:r>
-    </w:p>
-    <w:p>
-      <w:pPr>
-        <w:rPr>
-          <w:b/>
-          <w:bCs/>
-          <w:lang w:val="en-US"/>
-        </w:rPr>
-      </w:pPr>
-      <w:r>
-        <w:rPr>
-          <w:b/>
-          <w:bCs/>
-          <w:lang w:val="en-US"/>
-        </w:rPr>
-        <w:t>Evidence:</w:t>
-      </w:r>
-    </w:p>
-    <w:p>
-      <w:pPr>
-        <w:rPr>
-          <w:b/>
-          <w:bCs/>
-          <w:lang w:val="en-US"/>
-        </w:rPr>
-      </w:pPr>
-      <w:r>
-        <w:rPr>
-          <w:b/>
-          <w:bCs/>
-          <w:lang w:val="en-US"/>
+        <w:pStyle w:val="Caption"/>
+      </w:pPr>
+      <w:r>
+        <w:t xml:space="preserve">Figure </w:t>
+      </w:r>
+      <w:fldSimple w:instr=" SEQ Figure \* ARABIC ">
+        <w:r>
+          <w:rPr>
+            <w:noProof/>
+          </w:rPr>
+          <w:t>1</w:t>
+        </w:r>
+      </w:fldSimple>
+      <w:r>
+        <w:t xml:space="preserve"> Before </w:t>
+      </w:r>
+      <w:r>
+        <w:t>save and exit</w:t>
+      </w:r>
+    </w:p>
+    <w:p>
+      <w:pPr>
+        <w:keepNext/>
+      </w:pPr>
+      <w:r>
+        <w:rPr>
+          <w:noProof/>
         </w:rPr>
         <w:lastRenderedPageBreak/>
         <w:drawing>
-          <wp:inline distT="0" distB="0" distL="0" distR="0" wp14:anchorId="724FD961" wp14:editId="53A35697">
-            <wp:extent cx="5731510" cy="3886835"/>
-            <wp:effectExtent l="0" t="0" r="2540" b="0"/>
-            <wp:docPr id="684323035" name="Picture 1" descr="A screenshot of a video game&#10;&#10;Description automatically generated"/>
+          <wp:inline distT="0" distB="0" distL="0" distR="0" wp14:anchorId="09D7E3AF" wp14:editId="069E6720">
+            <wp:extent cx="5731510" cy="3812540"/>
+            <wp:effectExtent l="0" t="0" r="0" b="0"/>
+            <wp:docPr id="737670881" name="Picture 5"/>
             <wp:cNvGraphicFramePr>
               <a:graphicFrameLocks xmlns:a="http://schemas.openxmlformats.org/drawingml/2006/main" noChangeAspect="1"/>
             </wp:cNvGraphicFramePr>
@@ -1628,11 +689,17 @@
               <a:graphicData uri="http://schemas.openxmlformats.org/drawingml/2006/picture">
                 <pic:pic xmlns:pic="http://schemas.openxmlformats.org/drawingml/2006/picture">
                   <pic:nvPicPr>
-                    <pic:cNvPr id="684323035" name="Picture 1" descr="A screenshot of a video game&#10;&#10;Description automatically generated"/>
+                    <pic:cNvPr id="737670881" name="Picture 737670881"/>
                     <pic:cNvPicPr/>
                   </pic:nvPicPr>
                   <pic:blipFill>
-                    <a:blip r:embed="rId16"/>
+                    <a:blip r:embed="rId11" cstate="print">
+                      <a:extLst>
+                        <a:ext uri="{28A0092B-C50C-407E-A947-70E740481C1C}">
+                          <a14:useLocalDpi xmlns:a14="http://schemas.microsoft.com/office/drawing/2010/main" val="0"/>
+                        </a:ext>
+                      </a:extLst>
+                    </a:blip>
                     <a:stretch>
                       <a:fillRect/>
                     </a:stretch>
@@ -1640,7 +707,7 @@
                   <pic:spPr>
                     <a:xfrm>
                       <a:off x="0" y="0"/>
-                      <a:ext cx="5731510" cy="3886835"/>
+                      <a:ext cx="5731510" cy="3812540"/>
                     </a:xfrm>
                     <a:prstGeom prst="rect">
                       <a:avLst/>
@@ -1655,6 +722,25 @@
     </w:p>
     <w:p>
       <w:pPr>
+        <w:pStyle w:val="Caption"/>
+      </w:pPr>
+      <w:r>
+        <w:t xml:space="preserve">Figure </w:t>
+      </w:r>
+      <w:fldSimple w:instr=" SEQ Figure \* ARABIC ">
+        <w:r>
+          <w:rPr>
+            <w:noProof/>
+          </w:rPr>
+          <w:t>2</w:t>
+        </w:r>
+      </w:fldSimple>
+      <w:r>
+        <w:t xml:space="preserve"> After save and exit</w:t>
+      </w:r>
+    </w:p>
+    <w:p>
+      <w:pPr>
         <w:pStyle w:val="Heading1"/>
         <w:rPr>
           <w:lang w:val="en-US"/>
@@ -1664,13 +750,13 @@
         <w:rPr>
           <w:lang w:val="en-US"/>
         </w:rPr>
-        <w:t xml:space="preserve">Scenario </w:t>
-      </w:r>
-      <w:r>
-        <w:rPr>
-          <w:lang w:val="en-US"/>
-        </w:rPr>
-        <w:t>9: Move the character within the maze</w:t>
+        <w:t xml:space="preserve">Scenario 4: </w:t>
+      </w:r>
+      <w:r>
+        <w:rPr>
+          <w:lang w:val="en-US"/>
+        </w:rPr>
+        <w:t>Restart Game</w:t>
       </w:r>
     </w:p>
     <w:p>
@@ -1695,7 +781,7 @@
         <w:pStyle w:val="ListParagraph"/>
         <w:numPr>
           <w:ilvl w:val="0"/>
-          <w:numId w:val="13"/>
+          <w:numId w:val="5"/>
         </w:numPr>
         <w:rPr>
           <w:lang w:val="en-US"/>
@@ -1713,7 +799,7 @@
         <w:pStyle w:val="ListParagraph"/>
         <w:numPr>
           <w:ilvl w:val="0"/>
-          <w:numId w:val="13"/>
+          <w:numId w:val="5"/>
         </w:numPr>
         <w:rPr>
           <w:lang w:val="en-US"/>
@@ -1723,76 +809,80 @@
         <w:rPr>
           <w:lang w:val="en-US"/>
         </w:rPr>
-        <w:t>Use the WASD keys to move character around.</w:t>
-      </w:r>
-    </w:p>
-    <w:p>
-      <w:pPr>
-        <w:rPr>
-          <w:b/>
-          <w:bCs/>
-          <w:lang w:val="en-US"/>
-        </w:rPr>
-      </w:pPr>
-      <w:r>
-        <w:rPr>
-          <w:b/>
-          <w:bCs/>
-          <w:lang w:val="en-US"/>
-        </w:rPr>
-        <w:t>Expected Result:</w:t>
-      </w:r>
-    </w:p>
-    <w:p>
-      <w:pPr>
-        <w:rPr>
-          <w:lang w:val="en-US"/>
-        </w:rPr>
-      </w:pPr>
-      <w:r>
-        <w:rPr>
-          <w:lang w:val="en-US"/>
-        </w:rPr>
-        <w:t>Character moves in the corresponding direction in the game.</w:t>
-      </w:r>
-    </w:p>
-    <w:p>
-      <w:pPr>
-        <w:rPr>
-          <w:b/>
-          <w:bCs/>
-          <w:lang w:val="en-US"/>
-        </w:rPr>
-      </w:pPr>
-      <w:r>
-        <w:rPr>
-          <w:b/>
-          <w:bCs/>
-          <w:lang w:val="en-US"/>
-        </w:rPr>
+        <w:t>Press CTRL-</w:t>
+      </w:r>
+      <w:r>
+        <w:rPr>
+          <w:lang w:val="en-US"/>
+        </w:rPr>
+        <w:t xml:space="preserve">R </w:t>
+      </w:r>
+      <w:r>
+        <w:rPr>
+          <w:lang w:val="en-US"/>
+        </w:rPr>
+        <w:t>and select a saved game.</w:t>
+      </w:r>
+    </w:p>
+    <w:p>
+      <w:pPr>
+        <w:rPr>
+          <w:b/>
+          <w:bCs/>
+          <w:lang w:val="en-US"/>
+        </w:rPr>
+      </w:pPr>
+      <w:r>
+        <w:rPr>
+          <w:b/>
+          <w:bCs/>
+          <w:lang w:val="en-US"/>
+        </w:rPr>
+        <w:t>Expected Results:</w:t>
+      </w:r>
+    </w:p>
+    <w:p>
+      <w:pPr>
+        <w:rPr>
+          <w:lang w:val="en-US"/>
+        </w:rPr>
+      </w:pPr>
+      <w:r>
+        <w:rPr>
+          <w:lang w:val="en-US"/>
+        </w:rPr>
+        <w:t>The saved game loads and resumes correctly.</w:t>
+      </w:r>
+    </w:p>
+    <w:p>
+      <w:pPr>
+        <w:rPr>
+          <w:b/>
+          <w:bCs/>
+          <w:lang w:val="en-US"/>
+        </w:rPr>
+      </w:pPr>
+      <w:r>
+        <w:rPr>
+          <w:b/>
+          <w:bCs/>
+          <w:lang w:val="en-US"/>
+        </w:rPr>
+        <w:lastRenderedPageBreak/>
         <w:t>Evidence:</w:t>
       </w:r>
-    </w:p>
-    <w:p>
-      <w:pPr>
-        <w:rPr>
-          <w:b/>
-          <w:bCs/>
-          <w:lang w:val="en-US"/>
-        </w:rPr>
-      </w:pPr>
-      <w:r>
-        <w:rPr>
-          <w:b/>
-          <w:bCs/>
-          <w:lang w:val="en-US"/>
-        </w:rPr>
-        <w:lastRenderedPageBreak/>
+      <w:r>
+        <w:rPr>
+          <w:b/>
+          <w:bCs/>
+          <w:noProof/>
+          <w:lang w:val="en-US"/>
+        </w:rPr>
         <w:drawing>
-          <wp:inline distT="0" distB="0" distL="0" distR="0" wp14:anchorId="2BBE3946" wp14:editId="5487E8F2">
-            <wp:extent cx="5731510" cy="3821430"/>
-            <wp:effectExtent l="0" t="0" r="2540" b="7620"/>
-            <wp:docPr id="1405410441" name="Picture 1" descr="A screenshot of a video game&#10;&#10;Description automatically generated"/>
+          <wp:inline distT="0" distB="0" distL="0" distR="0" wp14:anchorId="4B5CE617" wp14:editId="7325A7AC">
+            <wp:extent cx="5731510" cy="3790950"/>
+            <wp:effectExtent l="0" t="0" r="0" b="6350"/>
+            <wp:docPr id="201299712" name="Picture 6"/>
             <wp:cNvGraphicFramePr>
               <a:graphicFrameLocks xmlns:a="http://schemas.openxmlformats.org/drawingml/2006/main" noChangeAspect="1"/>
             </wp:cNvGraphicFramePr>
@@ -1800,11 +890,17 @@
               <a:graphicData uri="http://schemas.openxmlformats.org/drawingml/2006/picture">
                 <pic:pic xmlns:pic="http://schemas.openxmlformats.org/drawingml/2006/picture">
                   <pic:nvPicPr>
-                    <pic:cNvPr id="1405410441" name="Picture 1" descr="A screenshot of a video game&#10;&#10;Description automatically generated"/>
+                    <pic:cNvPr id="201299712" name="Picture 201299712"/>
                     <pic:cNvPicPr/>
                   </pic:nvPicPr>
                   <pic:blipFill>
-                    <a:blip r:embed="rId17"/>
+                    <a:blip r:embed="rId12" cstate="print">
+                      <a:extLst>
+                        <a:ext uri="{28A0092B-C50C-407E-A947-70E740481C1C}">
+                          <a14:useLocalDpi xmlns:a14="http://schemas.microsoft.com/office/drawing/2010/main" val="0"/>
+                        </a:ext>
+                      </a:extLst>
+                    </a:blip>
                     <a:stretch>
                       <a:fillRect/>
                     </a:stretch>
@@ -1812,7 +908,7 @@
                   <pic:spPr>
                     <a:xfrm>
                       <a:off x="0" y="0"/>
-                      <a:ext cx="5731510" cy="3821430"/>
+                      <a:ext cx="5731510" cy="3790950"/>
                     </a:xfrm>
                     <a:prstGeom prst="rect">
                       <a:avLst/>
@@ -1827,6 +923,31 @@
     </w:p>
     <w:p>
       <w:pPr>
+        <w:pStyle w:val="Caption"/>
+        <w:spacing w:line="480" w:lineRule="auto"/>
+        <w:rPr>
+          <w:b/>
+          <w:bCs/>
+          <w:lang w:val="en-US"/>
+        </w:rPr>
+      </w:pPr>
+      <w:r>
+        <w:t xml:space="preserve">Figure </w:t>
+      </w:r>
+      <w:fldSimple w:instr=" SEQ Figure \* ARABIC ">
+        <w:r>
+          <w:rPr>
+            <w:noProof/>
+          </w:rPr>
+          <w:t>3</w:t>
+        </w:r>
+      </w:fldSimple>
+      <w:r>
+        <w:t xml:space="preserve"> Restarted and then loaded this save</w:t>
+      </w:r>
+    </w:p>
+    <w:p>
+      <w:pPr>
         <w:pStyle w:val="Heading1"/>
         <w:rPr>
           <w:lang w:val="en-US"/>
@@ -1842,13 +963,7 @@
         <w:rPr>
           <w:lang w:val="en-US"/>
         </w:rPr>
-        <w:t xml:space="preserve">10: </w:t>
-      </w:r>
-      <w:r>
-        <w:rPr>
-          <w:lang w:val="en-US"/>
-        </w:rPr>
-        <w:t>Countdown timer reaches zero</w:t>
+        <w:t>5: Start a new game at level 0</w:t>
       </w:r>
     </w:p>
     <w:p>
@@ -1873,7 +988,7 @@
         <w:pStyle w:val="ListParagraph"/>
         <w:numPr>
           <w:ilvl w:val="0"/>
-          <w:numId w:val="14"/>
+          <w:numId w:val="7"/>
         </w:numPr>
         <w:rPr>
           <w:lang w:val="en-US"/>
@@ -1883,55 +998,37 @@
         <w:rPr>
           <w:lang w:val="en-US"/>
         </w:rPr>
-        <w:t>Start the game.</w:t>
-      </w:r>
-    </w:p>
-    <w:p>
-      <w:pPr>
-        <w:pStyle w:val="ListParagraph"/>
-        <w:numPr>
-          <w:ilvl w:val="0"/>
-          <w:numId w:val="14"/>
-        </w:numPr>
-        <w:rPr>
-          <w:lang w:val="en-US"/>
-        </w:rPr>
-      </w:pPr>
-      <w:r>
-        <w:rPr>
-          <w:lang w:val="en-US"/>
-        </w:rPr>
-        <w:t>Wait until the timer has reached zero.</w:t>
-      </w:r>
-    </w:p>
-    <w:p>
-      <w:pPr>
-        <w:rPr>
-          <w:b/>
-          <w:bCs/>
-          <w:lang w:val="en-US"/>
-        </w:rPr>
-      </w:pPr>
-      <w:r>
-        <w:rPr>
-          <w:b/>
-          <w:bCs/>
-          <w:lang w:val="en-US"/>
-        </w:rPr>
-        <w:t>Expected Result:</w:t>
-      </w:r>
-    </w:p>
-    <w:p>
-      <w:pPr>
-        <w:rPr>
-          <w:lang w:val="en-US"/>
-        </w:rPr>
-      </w:pPr>
-      <w:r>
-        <w:rPr>
-          <w:lang w:val="en-US"/>
-        </w:rPr>
-        <w:t>The game terminates for a few seconds before resetting the current level.</w:t>
+        <w:t>While in-game press CTRL-0.</w:t>
+      </w:r>
+    </w:p>
+    <w:p>
+      <w:pPr>
+        <w:rPr>
+          <w:b/>
+          <w:bCs/>
+          <w:lang w:val="en-US"/>
+        </w:rPr>
+      </w:pPr>
+      <w:r>
+        <w:rPr>
+          <w:b/>
+          <w:bCs/>
+          <w:lang w:val="en-US"/>
+        </w:rPr>
+        <w:t>Expected Results:</w:t>
+      </w:r>
+    </w:p>
+    <w:p>
+      <w:pPr>
+        <w:rPr>
+          <w:lang w:val="en-US"/>
+        </w:rPr>
+      </w:pPr>
+      <w:r>
+        <w:rPr>
+          <w:lang w:val="en-US"/>
+        </w:rPr>
+        <w:t>The game restarts at level 0, resetting all collected items, time and game state.</w:t>
       </w:r>
     </w:p>
     <w:p>
@@ -1963,14 +1060,15 @@
         <w:rPr>
           <w:b/>
           <w:bCs/>
+          <w:noProof/>
           <w:lang w:val="en-US"/>
         </w:rPr>
         <w:lastRenderedPageBreak/>
         <w:drawing>
-          <wp:inline distT="0" distB="0" distL="0" distR="0" wp14:anchorId="0996D011" wp14:editId="25A78095">
-            <wp:extent cx="5731510" cy="3844925"/>
-            <wp:effectExtent l="0" t="0" r="2540" b="3175"/>
-            <wp:docPr id="504221587" name="Picture 1" descr="A screenshot of a video game&#10;&#10;Description automatically generated"/>
+          <wp:inline distT="0" distB="0" distL="0" distR="0" wp14:anchorId="610E142B" wp14:editId="1F469DEF">
+            <wp:extent cx="5731510" cy="3812540"/>
+            <wp:effectExtent l="0" t="0" r="0" b="0"/>
+            <wp:docPr id="1732347133" name="Picture 7"/>
             <wp:cNvGraphicFramePr>
               <a:graphicFrameLocks xmlns:a="http://schemas.openxmlformats.org/drawingml/2006/main" noChangeAspect="1"/>
             </wp:cNvGraphicFramePr>
@@ -1978,11 +1076,17 @@
               <a:graphicData uri="http://schemas.openxmlformats.org/drawingml/2006/picture">
                 <pic:pic xmlns:pic="http://schemas.openxmlformats.org/drawingml/2006/picture">
                   <pic:nvPicPr>
-                    <pic:cNvPr id="504221587" name="Picture 1" descr="A screenshot of a video game&#10;&#10;Description automatically generated"/>
+                    <pic:cNvPr id="1732347133" name="Picture 1732347133"/>
                     <pic:cNvPicPr/>
                   </pic:nvPicPr>
                   <pic:blipFill>
-                    <a:blip r:embed="rId18"/>
+                    <a:blip r:embed="rId13" cstate="print">
+                      <a:extLst>
+                        <a:ext uri="{28A0092B-C50C-407E-A947-70E740481C1C}">
+                          <a14:useLocalDpi xmlns:a14="http://schemas.microsoft.com/office/drawing/2010/main" val="0"/>
+                        </a:ext>
+                      </a:extLst>
+                    </a:blip>
                     <a:stretch>
                       <a:fillRect/>
                     </a:stretch>
@@ -1990,7 +1094,7 @@
                   <pic:spPr>
                     <a:xfrm>
                       <a:off x="0" y="0"/>
-                      <a:ext cx="5731510" cy="3844925"/>
+                      <a:ext cx="5731510" cy="3812540"/>
                     </a:xfrm>
                     <a:prstGeom prst="rect">
                       <a:avLst/>
@@ -2014,6 +1118,859 @@
         <w:rPr>
           <w:lang w:val="en-US"/>
         </w:rPr>
+        <w:t>Scenario 6: Start a new game at level 1</w:t>
+      </w:r>
+    </w:p>
+    <w:p>
+      <w:pPr>
+        <w:rPr>
+          <w:b/>
+          <w:bCs/>
+          <w:lang w:val="en-US"/>
+        </w:rPr>
+      </w:pPr>
+      <w:r>
+        <w:rPr>
+          <w:b/>
+          <w:bCs/>
+          <w:lang w:val="en-US"/>
+        </w:rPr>
+        <w:t>Steps:</w:t>
+      </w:r>
+    </w:p>
+    <w:p>
+      <w:pPr>
+        <w:pStyle w:val="ListParagraph"/>
+        <w:numPr>
+          <w:ilvl w:val="0"/>
+          <w:numId w:val="8"/>
+        </w:numPr>
+        <w:rPr>
+          <w:lang w:val="en-US"/>
+        </w:rPr>
+      </w:pPr>
+      <w:r>
+        <w:rPr>
+          <w:lang w:val="en-US"/>
+        </w:rPr>
+        <w:t>While in-game press CTRL-1.</w:t>
+      </w:r>
+    </w:p>
+    <w:p>
+      <w:pPr>
+        <w:rPr>
+          <w:b/>
+          <w:bCs/>
+          <w:lang w:val="en-US"/>
+        </w:rPr>
+      </w:pPr>
+      <w:r>
+        <w:rPr>
+          <w:b/>
+          <w:bCs/>
+          <w:lang w:val="en-US"/>
+        </w:rPr>
+        <w:t>Expected Results:</w:t>
+      </w:r>
+    </w:p>
+    <w:p>
+      <w:pPr>
+        <w:rPr>
+          <w:lang w:val="en-US"/>
+        </w:rPr>
+      </w:pPr>
+      <w:r>
+        <w:rPr>
+          <w:lang w:val="en-US"/>
+        </w:rPr>
+        <w:t>The game restarts at level 1, resetting all collected items, time and game state.</w:t>
+      </w:r>
+    </w:p>
+    <w:p>
+      <w:pPr>
+        <w:rPr>
+          <w:b/>
+          <w:bCs/>
+          <w:lang w:val="en-US"/>
+        </w:rPr>
+      </w:pPr>
+      <w:r>
+        <w:rPr>
+          <w:b/>
+          <w:bCs/>
+          <w:lang w:val="en-US"/>
+        </w:rPr>
+        <w:t>Evidence:</w:t>
+      </w:r>
+    </w:p>
+    <w:p>
+      <w:pPr>
+        <w:rPr>
+          <w:b/>
+          <w:bCs/>
+          <w:lang w:val="en-US"/>
+        </w:rPr>
+      </w:pPr>
+      <w:r>
+        <w:rPr>
+          <w:b/>
+          <w:bCs/>
+          <w:noProof/>
+          <w:lang w:val="en-US"/>
+        </w:rPr>
+        <w:lastRenderedPageBreak/>
+        <w:drawing>
+          <wp:inline distT="0" distB="0" distL="0" distR="0" wp14:anchorId="257615C1" wp14:editId="094E635D">
+            <wp:extent cx="5731510" cy="3825240"/>
+            <wp:effectExtent l="0" t="0" r="0" b="0"/>
+            <wp:docPr id="616395387" name="Picture 8"/>
+            <wp:cNvGraphicFramePr>
+              <a:graphicFrameLocks xmlns:a="http://schemas.openxmlformats.org/drawingml/2006/main" noChangeAspect="1"/>
+            </wp:cNvGraphicFramePr>
+            <a:graphic xmlns:a="http://schemas.openxmlformats.org/drawingml/2006/main">
+              <a:graphicData uri="http://schemas.openxmlformats.org/drawingml/2006/picture">
+                <pic:pic xmlns:pic="http://schemas.openxmlformats.org/drawingml/2006/picture">
+                  <pic:nvPicPr>
+                    <pic:cNvPr id="616395387" name="Picture 616395387"/>
+                    <pic:cNvPicPr/>
+                  </pic:nvPicPr>
+                  <pic:blipFill>
+                    <a:blip r:embed="rId14" cstate="print">
+                      <a:extLst>
+                        <a:ext uri="{28A0092B-C50C-407E-A947-70E740481C1C}">
+                          <a14:useLocalDpi xmlns:a14="http://schemas.microsoft.com/office/drawing/2010/main" val="0"/>
+                        </a:ext>
+                      </a:extLst>
+                    </a:blip>
+                    <a:stretch>
+                      <a:fillRect/>
+                    </a:stretch>
+                  </pic:blipFill>
+                  <pic:spPr>
+                    <a:xfrm>
+                      <a:off x="0" y="0"/>
+                      <a:ext cx="5731510" cy="3825240"/>
+                    </a:xfrm>
+                    <a:prstGeom prst="rect">
+                      <a:avLst/>
+                    </a:prstGeom>
+                  </pic:spPr>
+                </pic:pic>
+              </a:graphicData>
+            </a:graphic>
+          </wp:inline>
+        </w:drawing>
+      </w:r>
+    </w:p>
+    <w:p>
+      <w:pPr>
+        <w:rPr>
+          <w:b/>
+          <w:bCs/>
+          <w:lang w:val="en-US"/>
+        </w:rPr>
+      </w:pPr>
+    </w:p>
+    <w:p>
+      <w:pPr>
+        <w:pStyle w:val="Heading1"/>
+        <w:rPr>
+          <w:lang w:val="en-US"/>
+        </w:rPr>
+      </w:pPr>
+      <w:r>
+        <w:rPr>
+          <w:lang w:val="en-US"/>
+        </w:rPr>
+        <w:t>Scenario 7: Start a new game at level 2</w:t>
+      </w:r>
+    </w:p>
+    <w:p>
+      <w:pPr>
+        <w:rPr>
+          <w:b/>
+          <w:bCs/>
+          <w:lang w:val="en-US"/>
+        </w:rPr>
+      </w:pPr>
+      <w:r>
+        <w:rPr>
+          <w:b/>
+          <w:bCs/>
+          <w:lang w:val="en-US"/>
+        </w:rPr>
+        <w:t>Steps:</w:t>
+      </w:r>
+    </w:p>
+    <w:p>
+      <w:pPr>
+        <w:pStyle w:val="ListParagraph"/>
+        <w:numPr>
+          <w:ilvl w:val="0"/>
+          <w:numId w:val="9"/>
+        </w:numPr>
+        <w:rPr>
+          <w:lang w:val="en-US"/>
+        </w:rPr>
+      </w:pPr>
+      <w:r>
+        <w:rPr>
+          <w:lang w:val="en-US"/>
+        </w:rPr>
+        <w:t>While in-game press CTRL-2.</w:t>
+      </w:r>
+    </w:p>
+    <w:p>
+      <w:pPr>
+        <w:rPr>
+          <w:b/>
+          <w:bCs/>
+          <w:lang w:val="en-US"/>
+        </w:rPr>
+      </w:pPr>
+      <w:r>
+        <w:rPr>
+          <w:b/>
+          <w:bCs/>
+          <w:lang w:val="en-US"/>
+        </w:rPr>
+        <w:t>Expected Results:</w:t>
+      </w:r>
+    </w:p>
+    <w:p>
+      <w:pPr>
+        <w:rPr>
+          <w:lang w:val="en-US"/>
+        </w:rPr>
+      </w:pPr>
+      <w:r>
+        <w:rPr>
+          <w:lang w:val="en-US"/>
+        </w:rPr>
+        <w:t>The game restarts at level 2, resetting all collected items, time and game state.</w:t>
+      </w:r>
+    </w:p>
+    <w:p>
+      <w:pPr>
+        <w:rPr>
+          <w:b/>
+          <w:bCs/>
+          <w:lang w:val="en-US"/>
+        </w:rPr>
+      </w:pPr>
+      <w:r>
+        <w:rPr>
+          <w:b/>
+          <w:bCs/>
+          <w:lang w:val="en-US"/>
+        </w:rPr>
+        <w:lastRenderedPageBreak/>
+        <w:t>Evidence:</w:t>
+      </w:r>
+      <w:r>
+        <w:rPr>
+          <w:b/>
+          <w:bCs/>
+          <w:noProof/>
+          <w:lang w:val="en-US"/>
+        </w:rPr>
+        <w:drawing>
+          <wp:inline distT="0" distB="0" distL="0" distR="0" wp14:anchorId="6C557285" wp14:editId="1DEC3232">
+            <wp:extent cx="5731510" cy="3801745"/>
+            <wp:effectExtent l="0" t="0" r="0" b="0"/>
+            <wp:docPr id="281767025" name="Picture 9"/>
+            <wp:cNvGraphicFramePr>
+              <a:graphicFrameLocks xmlns:a="http://schemas.openxmlformats.org/drawingml/2006/main" noChangeAspect="1"/>
+            </wp:cNvGraphicFramePr>
+            <a:graphic xmlns:a="http://schemas.openxmlformats.org/drawingml/2006/main">
+              <a:graphicData uri="http://schemas.openxmlformats.org/drawingml/2006/picture">
+                <pic:pic xmlns:pic="http://schemas.openxmlformats.org/drawingml/2006/picture">
+                  <pic:nvPicPr>
+                    <pic:cNvPr id="281767025" name="Picture 281767025"/>
+                    <pic:cNvPicPr/>
+                  </pic:nvPicPr>
+                  <pic:blipFill>
+                    <a:blip r:embed="rId15" cstate="print">
+                      <a:extLst>
+                        <a:ext uri="{28A0092B-C50C-407E-A947-70E740481C1C}">
+                          <a14:useLocalDpi xmlns:a14="http://schemas.microsoft.com/office/drawing/2010/main" val="0"/>
+                        </a:ext>
+                      </a:extLst>
+                    </a:blip>
+                    <a:stretch>
+                      <a:fillRect/>
+                    </a:stretch>
+                  </pic:blipFill>
+                  <pic:spPr>
+                    <a:xfrm>
+                      <a:off x="0" y="0"/>
+                      <a:ext cx="5731510" cy="3801745"/>
+                    </a:xfrm>
+                    <a:prstGeom prst="rect">
+                      <a:avLst/>
+                    </a:prstGeom>
+                  </pic:spPr>
+                </pic:pic>
+              </a:graphicData>
+            </a:graphic>
+          </wp:inline>
+        </w:drawing>
+      </w:r>
+    </w:p>
+    <w:p>
+      <w:pPr>
+        <w:rPr>
+          <w:b/>
+          <w:bCs/>
+          <w:lang w:val="en-US"/>
+        </w:rPr>
+      </w:pPr>
+    </w:p>
+    <w:p>
+      <w:pPr>
+        <w:pStyle w:val="Heading1"/>
+        <w:rPr>
+          <w:lang w:val="en-US"/>
+        </w:rPr>
+      </w:pPr>
+      <w:r>
+        <w:rPr>
+          <w:lang w:val="en-US"/>
+        </w:rPr>
+        <w:t xml:space="preserve">Scenario </w:t>
+      </w:r>
+      <w:r>
+        <w:rPr>
+          <w:lang w:val="en-US"/>
+        </w:rPr>
+        <w:t>8: Pause game</w:t>
+      </w:r>
+    </w:p>
+    <w:p>
+      <w:pPr>
+        <w:rPr>
+          <w:b/>
+          <w:bCs/>
+          <w:lang w:val="en-US"/>
+        </w:rPr>
+      </w:pPr>
+      <w:r>
+        <w:rPr>
+          <w:b/>
+          <w:bCs/>
+          <w:lang w:val="en-US"/>
+        </w:rPr>
+        <w:t>Steps:</w:t>
+      </w:r>
+    </w:p>
+    <w:p>
+      <w:pPr>
+        <w:pStyle w:val="ListParagraph"/>
+        <w:numPr>
+          <w:ilvl w:val="0"/>
+          <w:numId w:val="10"/>
+        </w:numPr>
+        <w:rPr>
+          <w:lang w:val="en-US"/>
+        </w:rPr>
+      </w:pPr>
+      <w:r>
+        <w:rPr>
+          <w:lang w:val="en-US"/>
+        </w:rPr>
+        <w:t>While in-game press SPACE</w:t>
+      </w:r>
+    </w:p>
+    <w:p>
+      <w:pPr>
+        <w:rPr>
+          <w:b/>
+          <w:bCs/>
+          <w:lang w:val="en-US"/>
+        </w:rPr>
+      </w:pPr>
+      <w:r>
+        <w:rPr>
+          <w:b/>
+          <w:bCs/>
+          <w:lang w:val="en-US"/>
+        </w:rPr>
+        <w:t>Expected Results:</w:t>
+      </w:r>
+    </w:p>
+    <w:p>
+      <w:pPr>
+        <w:rPr>
+          <w:lang w:val="en-US"/>
+        </w:rPr>
+      </w:pPr>
+      <w:r>
+        <w:rPr>
+          <w:lang w:val="en-US"/>
+        </w:rPr>
+        <w:t>The game pauses, and a dialog box appears saying, “Game is paused.”</w:t>
+      </w:r>
+    </w:p>
+    <w:p>
+      <w:pPr>
+        <w:rPr>
+          <w:b/>
+          <w:bCs/>
+          <w:lang w:val="en-US"/>
+        </w:rPr>
+      </w:pPr>
+      <w:r>
+        <w:rPr>
+          <w:b/>
+          <w:bCs/>
+          <w:lang w:val="en-US"/>
+        </w:rPr>
+        <w:t>Evidence:</w:t>
+      </w:r>
+    </w:p>
+    <w:p>
+      <w:pPr>
+        <w:rPr>
+          <w:b/>
+          <w:bCs/>
+          <w:lang w:val="en-US"/>
+        </w:rPr>
+      </w:pPr>
+      <w:r>
+        <w:rPr>
+          <w:b/>
+          <w:bCs/>
+          <w:noProof/>
+          <w:lang w:val="en-US"/>
+        </w:rPr>
+        <w:lastRenderedPageBreak/>
+        <w:drawing>
+          <wp:inline distT="0" distB="0" distL="0" distR="0" wp14:anchorId="726EDD6F" wp14:editId="02DAC60A">
+            <wp:extent cx="5731510" cy="3816985"/>
+            <wp:effectExtent l="0" t="0" r="0" b="5715"/>
+            <wp:docPr id="2033866280" name="Picture 10"/>
+            <wp:cNvGraphicFramePr>
+              <a:graphicFrameLocks xmlns:a="http://schemas.openxmlformats.org/drawingml/2006/main" noChangeAspect="1"/>
+            </wp:cNvGraphicFramePr>
+            <a:graphic xmlns:a="http://schemas.openxmlformats.org/drawingml/2006/main">
+              <a:graphicData uri="http://schemas.openxmlformats.org/drawingml/2006/picture">
+                <pic:pic xmlns:pic="http://schemas.openxmlformats.org/drawingml/2006/picture">
+                  <pic:nvPicPr>
+                    <pic:cNvPr id="2033866280" name="Picture 2033866280"/>
+                    <pic:cNvPicPr/>
+                  </pic:nvPicPr>
+                  <pic:blipFill>
+                    <a:blip r:embed="rId16" cstate="print">
+                      <a:extLst>
+                        <a:ext uri="{28A0092B-C50C-407E-A947-70E740481C1C}">
+                          <a14:useLocalDpi xmlns:a14="http://schemas.microsoft.com/office/drawing/2010/main" val="0"/>
+                        </a:ext>
+                      </a:extLst>
+                    </a:blip>
+                    <a:stretch>
+                      <a:fillRect/>
+                    </a:stretch>
+                  </pic:blipFill>
+                  <pic:spPr>
+                    <a:xfrm>
+                      <a:off x="0" y="0"/>
+                      <a:ext cx="5731510" cy="3816985"/>
+                    </a:xfrm>
+                    <a:prstGeom prst="rect">
+                      <a:avLst/>
+                    </a:prstGeom>
+                  </pic:spPr>
+                </pic:pic>
+              </a:graphicData>
+            </a:graphic>
+          </wp:inline>
+        </w:drawing>
+      </w:r>
+    </w:p>
+    <w:p>
+      <w:pPr>
+        <w:rPr>
+          <w:b/>
+          <w:bCs/>
+          <w:lang w:val="en-US"/>
+        </w:rPr>
+      </w:pPr>
+    </w:p>
+    <w:p>
+      <w:pPr>
+        <w:pStyle w:val="Heading1"/>
+        <w:rPr>
+          <w:lang w:val="en-US"/>
+        </w:rPr>
+      </w:pPr>
+      <w:r>
+        <w:rPr>
+          <w:lang w:val="en-US"/>
+        </w:rPr>
+        <w:t xml:space="preserve">Scenario </w:t>
+      </w:r>
+      <w:r>
+        <w:rPr>
+          <w:lang w:val="en-US"/>
+        </w:rPr>
+        <w:t>9: Move the character within the maze</w:t>
+      </w:r>
+    </w:p>
+    <w:p>
+      <w:pPr>
+        <w:rPr>
+          <w:b/>
+          <w:bCs/>
+          <w:lang w:val="en-US"/>
+        </w:rPr>
+      </w:pPr>
+      <w:r>
+        <w:rPr>
+          <w:b/>
+          <w:bCs/>
+          <w:lang w:val="en-US"/>
+        </w:rPr>
+        <w:t>Steps:</w:t>
+      </w:r>
+    </w:p>
+    <w:p>
+      <w:pPr>
+        <w:pStyle w:val="ListParagraph"/>
+        <w:numPr>
+          <w:ilvl w:val="0"/>
+          <w:numId w:val="13"/>
+        </w:numPr>
+        <w:rPr>
+          <w:lang w:val="en-US"/>
+        </w:rPr>
+      </w:pPr>
+      <w:r>
+        <w:rPr>
+          <w:lang w:val="en-US"/>
+        </w:rPr>
+        <w:t>Start the game.</w:t>
+      </w:r>
+    </w:p>
+    <w:p>
+      <w:pPr>
+        <w:pStyle w:val="ListParagraph"/>
+        <w:numPr>
+          <w:ilvl w:val="0"/>
+          <w:numId w:val="13"/>
+        </w:numPr>
+        <w:rPr>
+          <w:lang w:val="en-US"/>
+        </w:rPr>
+      </w:pPr>
+      <w:r>
+        <w:rPr>
+          <w:lang w:val="en-US"/>
+        </w:rPr>
+        <w:t>Use the WASD keys to move character around.</w:t>
+      </w:r>
+    </w:p>
+    <w:p>
+      <w:pPr>
+        <w:rPr>
+          <w:b/>
+          <w:bCs/>
+          <w:lang w:val="en-US"/>
+        </w:rPr>
+      </w:pPr>
+      <w:r>
+        <w:rPr>
+          <w:b/>
+          <w:bCs/>
+          <w:lang w:val="en-US"/>
+        </w:rPr>
+        <w:t>Expected Result:</w:t>
+      </w:r>
+    </w:p>
+    <w:p>
+      <w:pPr>
+        <w:rPr>
+          <w:lang w:val="en-US"/>
+        </w:rPr>
+      </w:pPr>
+      <w:r>
+        <w:rPr>
+          <w:lang w:val="en-US"/>
+        </w:rPr>
+        <w:t>Character moves in the corresponding direction in the game.</w:t>
+      </w:r>
+    </w:p>
+    <w:p>
+      <w:pPr>
+        <w:rPr>
+          <w:b/>
+          <w:bCs/>
+          <w:lang w:val="en-US"/>
+        </w:rPr>
+      </w:pPr>
+      <w:r>
+        <w:rPr>
+          <w:b/>
+          <w:bCs/>
+          <w:lang w:val="en-US"/>
+        </w:rPr>
+        <w:lastRenderedPageBreak/>
+        <w:t>Evidence:</w:t>
+      </w:r>
+      <w:r>
+        <w:rPr>
+          <w:b/>
+          <w:bCs/>
+          <w:noProof/>
+          <w:lang w:val="en-US"/>
+        </w:rPr>
+        <w:drawing>
+          <wp:inline distT="0" distB="0" distL="0" distR="0" wp14:anchorId="4F7CD38C" wp14:editId="35226072">
+            <wp:extent cx="5731510" cy="3853180"/>
+            <wp:effectExtent l="0" t="0" r="0" b="0"/>
+            <wp:docPr id="1804528762" name="Picture 11"/>
+            <wp:cNvGraphicFramePr>
+              <a:graphicFrameLocks xmlns:a="http://schemas.openxmlformats.org/drawingml/2006/main" noChangeAspect="1"/>
+            </wp:cNvGraphicFramePr>
+            <a:graphic xmlns:a="http://schemas.openxmlformats.org/drawingml/2006/main">
+              <a:graphicData uri="http://schemas.openxmlformats.org/drawingml/2006/picture">
+                <pic:pic xmlns:pic="http://schemas.openxmlformats.org/drawingml/2006/picture">
+                  <pic:nvPicPr>
+                    <pic:cNvPr id="1804528762" name="Picture 1804528762"/>
+                    <pic:cNvPicPr/>
+                  </pic:nvPicPr>
+                  <pic:blipFill>
+                    <a:blip r:embed="rId17" cstate="print">
+                      <a:extLst>
+                        <a:ext uri="{28A0092B-C50C-407E-A947-70E740481C1C}">
+                          <a14:useLocalDpi xmlns:a14="http://schemas.microsoft.com/office/drawing/2010/main" val="0"/>
+                        </a:ext>
+                      </a:extLst>
+                    </a:blip>
+                    <a:stretch>
+                      <a:fillRect/>
+                    </a:stretch>
+                  </pic:blipFill>
+                  <pic:spPr>
+                    <a:xfrm>
+                      <a:off x="0" y="0"/>
+                      <a:ext cx="5731510" cy="3853180"/>
+                    </a:xfrm>
+                    <a:prstGeom prst="rect">
+                      <a:avLst/>
+                    </a:prstGeom>
+                  </pic:spPr>
+                </pic:pic>
+              </a:graphicData>
+            </a:graphic>
+          </wp:inline>
+        </w:drawing>
+      </w:r>
+    </w:p>
+    <w:p>
+      <w:pPr>
+        <w:rPr>
+          <w:b/>
+          <w:bCs/>
+          <w:lang w:val="en-US"/>
+        </w:rPr>
+      </w:pPr>
+    </w:p>
+    <w:p>
+      <w:pPr>
+        <w:pStyle w:val="Heading1"/>
+        <w:rPr>
+          <w:lang w:val="en-US"/>
+        </w:rPr>
+      </w:pPr>
+      <w:r>
+        <w:rPr>
+          <w:lang w:val="en-US"/>
+        </w:rPr>
+        <w:t xml:space="preserve">Scenario </w:t>
+      </w:r>
+      <w:r>
+        <w:rPr>
+          <w:lang w:val="en-US"/>
+        </w:rPr>
+        <w:t xml:space="preserve">10: </w:t>
+      </w:r>
+      <w:r>
+        <w:rPr>
+          <w:lang w:val="en-US"/>
+        </w:rPr>
+        <w:t>Countdown timer reaches zero</w:t>
+      </w:r>
+    </w:p>
+    <w:p>
+      <w:pPr>
+        <w:rPr>
+          <w:b/>
+          <w:bCs/>
+          <w:lang w:val="en-US"/>
+        </w:rPr>
+      </w:pPr>
+      <w:r>
+        <w:rPr>
+          <w:b/>
+          <w:bCs/>
+          <w:lang w:val="en-US"/>
+        </w:rPr>
+        <w:t>Steps:</w:t>
+      </w:r>
+    </w:p>
+    <w:p>
+      <w:pPr>
+        <w:pStyle w:val="ListParagraph"/>
+        <w:numPr>
+          <w:ilvl w:val="0"/>
+          <w:numId w:val="14"/>
+        </w:numPr>
+        <w:rPr>
+          <w:lang w:val="en-US"/>
+        </w:rPr>
+      </w:pPr>
+      <w:r>
+        <w:rPr>
+          <w:lang w:val="en-US"/>
+        </w:rPr>
+        <w:t>Start the game.</w:t>
+      </w:r>
+    </w:p>
+    <w:p>
+      <w:pPr>
+        <w:pStyle w:val="ListParagraph"/>
+        <w:numPr>
+          <w:ilvl w:val="0"/>
+          <w:numId w:val="14"/>
+        </w:numPr>
+        <w:rPr>
+          <w:lang w:val="en-US"/>
+        </w:rPr>
+      </w:pPr>
+      <w:r>
+        <w:rPr>
+          <w:lang w:val="en-US"/>
+        </w:rPr>
+        <w:t>Wait until the timer has reached zero.</w:t>
+      </w:r>
+    </w:p>
+    <w:p>
+      <w:pPr>
+        <w:rPr>
+          <w:b/>
+          <w:bCs/>
+          <w:lang w:val="en-US"/>
+        </w:rPr>
+      </w:pPr>
+      <w:r>
+        <w:rPr>
+          <w:b/>
+          <w:bCs/>
+          <w:lang w:val="en-US"/>
+        </w:rPr>
+        <w:t>Expected Result:</w:t>
+      </w:r>
+    </w:p>
+    <w:p>
+      <w:pPr>
+        <w:rPr>
+          <w:lang w:val="en-US"/>
+        </w:rPr>
+      </w:pPr>
+      <w:r>
+        <w:rPr>
+          <w:lang w:val="en-US"/>
+        </w:rPr>
+        <w:t>The game terminates for a few seconds before resetting the current level.</w:t>
+      </w:r>
+    </w:p>
+    <w:p>
+      <w:pPr>
+        <w:rPr>
+          <w:b/>
+          <w:bCs/>
+          <w:lang w:val="en-US"/>
+        </w:rPr>
+      </w:pPr>
+      <w:r>
+        <w:rPr>
+          <w:b/>
+          <w:bCs/>
+          <w:lang w:val="en-US"/>
+        </w:rPr>
+        <w:lastRenderedPageBreak/>
+        <w:t>Evidence:</w:t>
+      </w:r>
+      <w:r>
+        <w:rPr>
+          <w:b/>
+          <w:bCs/>
+          <w:noProof/>
+          <w:lang w:val="en-US"/>
+        </w:rPr>
+        <w:drawing>
+          <wp:inline distT="0" distB="0" distL="0" distR="0" wp14:anchorId="1E2CCDEF" wp14:editId="2EBD7446">
+            <wp:extent cx="5731510" cy="3801745"/>
+            <wp:effectExtent l="0" t="0" r="0" b="0"/>
+            <wp:docPr id="995383056" name="Picture 12"/>
+            <wp:cNvGraphicFramePr>
+              <a:graphicFrameLocks xmlns:a="http://schemas.openxmlformats.org/drawingml/2006/main" noChangeAspect="1"/>
+            </wp:cNvGraphicFramePr>
+            <a:graphic xmlns:a="http://schemas.openxmlformats.org/drawingml/2006/main">
+              <a:graphicData uri="http://schemas.openxmlformats.org/drawingml/2006/picture">
+                <pic:pic xmlns:pic="http://schemas.openxmlformats.org/drawingml/2006/picture">
+                  <pic:nvPicPr>
+                    <pic:cNvPr id="995383056" name="Picture 995383056"/>
+                    <pic:cNvPicPr/>
+                  </pic:nvPicPr>
+                  <pic:blipFill>
+                    <a:blip r:embed="rId18" cstate="print">
+                      <a:extLst>
+                        <a:ext uri="{28A0092B-C50C-407E-A947-70E740481C1C}">
+                          <a14:useLocalDpi xmlns:a14="http://schemas.microsoft.com/office/drawing/2010/main" val="0"/>
+                        </a:ext>
+                      </a:extLst>
+                    </a:blip>
+                    <a:stretch>
+                      <a:fillRect/>
+                    </a:stretch>
+                  </pic:blipFill>
+                  <pic:spPr>
+                    <a:xfrm>
+                      <a:off x="0" y="0"/>
+                      <a:ext cx="5731510" cy="3801745"/>
+                    </a:xfrm>
+                    <a:prstGeom prst="rect">
+                      <a:avLst/>
+                    </a:prstGeom>
+                  </pic:spPr>
+                </pic:pic>
+              </a:graphicData>
+            </a:graphic>
+          </wp:inline>
+        </w:drawing>
+      </w:r>
+    </w:p>
+    <w:p>
+      <w:pPr>
+        <w:rPr>
+          <w:b/>
+          <w:bCs/>
+          <w:lang w:val="en-US"/>
+        </w:rPr>
+      </w:pPr>
+    </w:p>
+    <w:p>
+      <w:pPr>
+        <w:pStyle w:val="Heading1"/>
+        <w:rPr>
+          <w:lang w:val="en-US"/>
+        </w:rPr>
+      </w:pPr>
+      <w:r>
+        <w:rPr>
+          <w:lang w:val="en-US"/>
+        </w:rPr>
         <w:t>Scenario 11: Exit using Menu Button</w:t>
       </w:r>
     </w:p>
@@ -2133,21 +2090,7 @@
         <w:rPr>
           <w:lang w:val="en-US"/>
         </w:rPr>
-        <w:t xml:space="preserve">Cannot take </w:t>
-      </w:r>
-      <w:proofErr w:type="gramStart"/>
-      <w:r>
-        <w:rPr>
-          <w:lang w:val="en-US"/>
-        </w:rPr>
-        <w:t>screenshot</w:t>
-      </w:r>
-      <w:proofErr w:type="gramEnd"/>
-      <w:r>
-        <w:rPr>
-          <w:lang w:val="en-US"/>
-        </w:rPr>
-        <w:t xml:space="preserve"> as the game is closed now.</w:t>
+        <w:t>Cannot take screenshot as the game is closed now.</w:t>
       </w:r>
     </w:p>
     <w:p>
@@ -4976,6 +4919,15 @@
 </file>
 
 <file path=customXml/item1.xml><?xml version="1.0" encoding="utf-8"?>
+<?mso-contentType ?>
+<FormTemplates xmlns="http://schemas.microsoft.com/sharepoint/v3/contenttype/forms">
+  <Display>DocumentLibraryForm</Display>
+  <Edit>DocumentLibraryForm</Edit>
+  <New>DocumentLibraryForm</New>
+</FormTemplates>
+</file>
+
+<file path=customXml/item2.xml><?xml version="1.0" encoding="utf-8"?>
 <ct:contentTypeSchema xmlns:ct="http://schemas.microsoft.com/office/2006/metadata/contentType" xmlns:ma="http://schemas.microsoft.com/office/2006/metadata/properties/metaAttributes" ct:_="" ma:_="" ma:contentTypeName="Document" ma:contentTypeID="0x0101001931408ED7238246B8AF5BDB89590236" ma:contentTypeVersion="8" ma:contentTypeDescription="Create a new document." ma:contentTypeScope="" ma:versionID="f70c1b401801428d00a86ff3f7a437bc">
   <xsd:schema xmlns:xsd="http://www.w3.org/2001/XMLSchema" xmlns:xs="http://www.w3.org/2001/XMLSchema" xmlns:p="http://schemas.microsoft.com/office/2006/metadata/properties" xmlns:ns3="1741e6de-0800-4208-94a7-d5b3493ad6d1" targetNamespace="http://schemas.microsoft.com/office/2006/metadata/properties" ma:root="true" ma:fieldsID="3d55cdbf2c2bd9a5cd69831c2fa62fc0" ns3:_="">
     <xsd:import namespace="1741e6de-0800-4208-94a7-d5b3493ad6d1"/>
@@ -5143,15 +5095,6 @@
 </ct:contentTypeSchema>
 </file>
 
-<file path=customXml/item2.xml><?xml version="1.0" encoding="utf-8"?>
-<?mso-contentType ?>
-<FormTemplates xmlns="http://schemas.microsoft.com/sharepoint/v3/contenttype/forms">
-  <Display>DocumentLibraryForm</Display>
-  <Edit>DocumentLibraryForm</Edit>
-  <New>DocumentLibraryForm</New>
-</FormTemplates>
-</file>
-
 <file path=customXml/item3.xml><?xml version="1.0" encoding="utf-8"?>
 <p:properties xmlns:p="http://schemas.microsoft.com/office/2006/metadata/properties" xmlns:xsi="http://www.w3.org/2001/XMLSchema-instance" xmlns:pc="http://schemas.microsoft.com/office/infopath/2007/PartnerControls">
   <documentManagement>
@@ -5161,6 +5104,14 @@
 </file>
 
 <file path=customXml/itemProps1.xml><?xml version="1.0" encoding="utf-8"?>
+<ds:datastoreItem xmlns:ds="http://schemas.openxmlformats.org/officeDocument/2006/customXml" ds:itemID="{DCFBD8A0-8F56-4FF0-BA35-A5A796FB3F78}">
+  <ds:schemaRefs>
+    <ds:schemaRef ds:uri="http://schemas.microsoft.com/sharepoint/v3/contenttype/forms"/>
+  </ds:schemaRefs>
+</ds:datastoreItem>
+</file>
+
+<file path=customXml/itemProps2.xml><?xml version="1.0" encoding="utf-8"?>
 <ds:datastoreItem xmlns:ds="http://schemas.openxmlformats.org/officeDocument/2006/customXml" ds:itemID="{C8E8F80E-E152-4F4B-A5C1-870977AECF17}">
   <ds:schemaRefs>
     <ds:schemaRef ds:uri="http://schemas.microsoft.com/office/2006/metadata/contentType"/>
@@ -5178,26 +5129,12 @@
 </ds:datastoreItem>
 </file>
 
-<file path=customXml/itemProps2.xml><?xml version="1.0" encoding="utf-8"?>
-<ds:datastoreItem xmlns:ds="http://schemas.openxmlformats.org/officeDocument/2006/customXml" ds:itemID="{DCFBD8A0-8F56-4FF0-BA35-A5A796FB3F78}">
-  <ds:schemaRefs>
-    <ds:schemaRef ds:uri="http://schemas.microsoft.com/sharepoint/v3/contenttype/forms"/>
-  </ds:schemaRefs>
-</ds:datastoreItem>
-</file>
-
 <file path=customXml/itemProps3.xml><?xml version="1.0" encoding="utf-8"?>
 <ds:datastoreItem xmlns:ds="http://schemas.openxmlformats.org/officeDocument/2006/customXml" ds:itemID="{E71BE632-1103-44D1-8D10-58DDC16B10F3}">
   <ds:schemaRefs>
-    <ds:schemaRef ds:uri="http://purl.org/dc/dcmitype/"/>
-    <ds:schemaRef ds:uri="http://purl.org/dc/elements/1.1/"/>
     <ds:schemaRef ds:uri="http://schemas.microsoft.com/office/2006/metadata/properties"/>
+    <ds:schemaRef ds:uri="http://schemas.microsoft.com/office/infopath/2007/PartnerControls"/>
     <ds:schemaRef ds:uri="1741e6de-0800-4208-94a7-d5b3493ad6d1"/>
-    <ds:schemaRef ds:uri="http://purl.org/dc/terms/"/>
-    <ds:schemaRef ds:uri="http://schemas.microsoft.com/office/2006/documentManagement/types"/>
-    <ds:schemaRef ds:uri="http://www.w3.org/XML/1998/namespace"/>
-    <ds:schemaRef ds:uri="http://schemas.microsoft.com/office/infopath/2007/PartnerControls"/>
-    <ds:schemaRef ds:uri="http://schemas.openxmlformats.org/package/2006/metadata/core-properties"/>
   </ds:schemaRefs>
 </ds:datastoreItem>
 </file>
</xml_diff>